<commit_message>
Cambios al avance 1
</commit_message>
<xml_diff>
--- a/Polímeros utilizados en impresoras 3D para promover la inclusión educativa en estudiantes con discapacidad visual.docx
+++ b/Polímeros utilizados en impresoras 3D para promover la inclusión educativa en estudiantes con discapacidad visual.docx
@@ -1,6 +1,6 @@
 
 <file path=word/document.xml><?xml version="1.0" encoding="utf-8"?>
-<w:document xmlns:wpc="http://schemas.microsoft.com/office/word/2010/wordprocessingCanvas" xmlns:cx="http://schemas.microsoft.com/office/drawing/2014/chartex" xmlns:cx1="http://schemas.microsoft.com/office/drawing/2015/9/8/chartex" xmlns:cx2="http://schemas.microsoft.com/office/drawing/2015/10/21/chartex" xmlns:cx3="http://schemas.microsoft.com/office/drawing/2016/5/9/chartex" xmlns:cx4="http://schemas.microsoft.com/office/drawing/2016/5/10/chartex" xmlns:cx5="http://schemas.microsoft.com/office/drawing/2016/5/11/chartex" xmlns:cx6="http://schemas.microsoft.com/office/drawing/2016/5/12/chartex" xmlns:cx7="http://schemas.microsoft.com/office/drawing/2016/5/13/chartex" xmlns:cx8="http://schemas.microsoft.com/office/drawing/2016/5/14/chartex" xmlns:mc="http://schemas.openxmlformats.org/markup-compatibility/2006" xmlns:aink="http://schemas.microsoft.com/office/drawing/2016/ink" xmlns:am3d="http://schemas.microsoft.com/office/drawing/2017/model3d" xmlns:o="urn:schemas-microsoft-com:office:office" xmlns:r="http://schemas.openxmlformats.org/officeDocument/2006/relationships" xmlns:m="http://schemas.openxmlformats.org/officeDocument/2006/math" xmlns:v="urn:schemas-microsoft-com:vml" xmlns:wp14="http://schemas.microsoft.com/office/word/2010/wordprocessingDrawing" xmlns:wp="http://schemas.openxmlformats.org/drawingml/2006/wordprocessingDrawing" xmlns:w10="urn:schemas-microsoft-com:office:word" xmlns:w="http://schemas.openxmlformats.org/wordprocessingml/2006/main" xmlns:w14="http://schemas.microsoft.com/office/word/2010/wordml" xmlns:w15="http://schemas.microsoft.com/office/word/2012/wordml" xmlns:w16cex="http://schemas.microsoft.com/office/word/2018/wordml/cex" xmlns:w16cid="http://schemas.microsoft.com/office/word/2016/wordml/cid" xmlns:w16="http://schemas.microsoft.com/office/word/2018/wordml" xmlns:w16sdtdh="http://schemas.microsoft.com/office/word/2020/wordml/sdtdatahash" xmlns:w16se="http://schemas.microsoft.com/office/word/2015/wordml/symex" xmlns:wpg="http://schemas.microsoft.com/office/word/2010/wordprocessingGroup" xmlns:wpi="http://schemas.microsoft.com/office/word/2010/wordprocessingInk" xmlns:wne="http://schemas.microsoft.com/office/word/2006/wordml" xmlns:wps="http://schemas.microsoft.com/office/word/2010/wordprocessingShape" mc:Ignorable="w14 w15 w16se w16cid w16 w16cex w16sdtdh wp14">
+<w:document xmlns:ve="http://schemas.openxmlformats.org/markup-compatibility/2006" xmlns:o="urn:schemas-microsoft-com:office:office" xmlns:r="http://schemas.openxmlformats.org/officeDocument/2006/relationships" xmlns:m="http://schemas.openxmlformats.org/officeDocument/2006/math" xmlns:v="urn:schemas-microsoft-com:vml" xmlns:wp="http://schemas.openxmlformats.org/drawingml/2006/wordprocessingDrawing" xmlns:w10="urn:schemas-microsoft-com:office:word" xmlns:w="http://schemas.openxmlformats.org/wordprocessingml/2006/main" xmlns:wne="http://schemas.microsoft.com/office/word/2006/wordml">
   <w:body>
     <w:p>
       <w:pPr>
@@ -47,9 +47,134 @@
           <w:sz w:val="24"/>
           <w:szCs w:val="24"/>
         </w:rPr>
-        <w:t>R</w:t>
-      </w:r>
-      <w:r>
+        <w:t xml:space="preserve">Resumen </w:t>
+      </w:r>
+    </w:p>
+    <w:p>
+      <w:pPr>
+        <w:spacing w:line="360" w:lineRule="auto"/>
+        <w:ind w:firstLine="709"/>
+        <w:jc w:val="both"/>
+        <w:rPr>
+          <w:rFonts w:ascii="Times New Roman" w:hAnsi="Times New Roman" w:cs="Times New Roman"/>
+          <w:sz w:val="24"/>
+          <w:szCs w:val="24"/>
+        </w:rPr>
+      </w:pPr>
+      <w:r>
+        <w:rPr>
+          <w:rFonts w:ascii="Times New Roman" w:hAnsi="Times New Roman" w:cs="Times New Roman"/>
+          <w:sz w:val="24"/>
+          <w:szCs w:val="24"/>
+        </w:rPr>
+        <w:t xml:space="preserve">El presente trabajo de investigación </w:t>
+      </w:r>
+      <w:r>
+        <w:rPr>
+          <w:rFonts w:ascii="Times New Roman" w:hAnsi="Times New Roman" w:cs="Times New Roman"/>
+          <w:sz w:val="24"/>
+          <w:szCs w:val="24"/>
+        </w:rPr>
+        <w:t>consistirá</w:t>
+      </w:r>
+      <w:r>
+        <w:rPr>
+          <w:rFonts w:ascii="Times New Roman" w:hAnsi="Times New Roman" w:cs="Times New Roman"/>
+          <w:sz w:val="24"/>
+          <w:szCs w:val="24"/>
+        </w:rPr>
+        <w:t xml:space="preserve"> en analizar el diseño y la utilización de polímeros en la implementación de material didáctico para la enseñanza enfocado en personas con discapacidad visual. El material didáctico por realizar son </w:t>
+      </w:r>
+      <w:r>
+        <w:rPr>
+          <w:rFonts w:ascii="Times New Roman" w:hAnsi="Times New Roman" w:cs="Times New Roman"/>
+          <w:sz w:val="24"/>
+          <w:szCs w:val="24"/>
+        </w:rPr>
+        <w:t>teclados impreso</w:t>
+      </w:r>
+      <w:r>
+        <w:rPr>
+          <w:rFonts w:ascii="Times New Roman" w:hAnsi="Times New Roman" w:cs="Times New Roman"/>
+          <w:sz w:val="24"/>
+          <w:szCs w:val="24"/>
+        </w:rPr>
+        <w:t>s</w:t>
+      </w:r>
+      <w:r>
+        <w:rPr>
+          <w:rFonts w:ascii="Times New Roman" w:hAnsi="Times New Roman" w:cs="Times New Roman"/>
+          <w:sz w:val="24"/>
+          <w:szCs w:val="24"/>
+        </w:rPr>
+        <w:t xml:space="preserve"> pieza por pieza</w:t>
+      </w:r>
+      <w:r>
+        <w:rPr>
+          <w:rFonts w:ascii="Times New Roman" w:hAnsi="Times New Roman" w:cs="Times New Roman"/>
+          <w:sz w:val="24"/>
+          <w:szCs w:val="24"/>
+        </w:rPr>
+        <w:t xml:space="preserve"> </w:t>
+      </w:r>
+      <w:r>
+        <w:rPr>
+          <w:rFonts w:ascii="Times New Roman" w:hAnsi="Times New Roman" w:cs="Times New Roman"/>
+          <w:sz w:val="24"/>
+          <w:szCs w:val="24"/>
+        </w:rPr>
+        <w:t>con el sistema braille</w:t>
+      </w:r>
+      <w:r>
+        <w:rPr>
+          <w:rFonts w:ascii="Times New Roman" w:hAnsi="Times New Roman" w:cs="Times New Roman"/>
+          <w:sz w:val="24"/>
+          <w:szCs w:val="24"/>
+        </w:rPr>
+        <w:t xml:space="preserve"> para sistemas de cómputo</w:t>
+      </w:r>
+      <w:r>
+        <w:rPr>
+          <w:rFonts w:ascii="Times New Roman" w:hAnsi="Times New Roman" w:cs="Times New Roman"/>
+          <w:sz w:val="24"/>
+          <w:szCs w:val="24"/>
+        </w:rPr>
+        <w:t>. Además, se menciona cuál es el funcionamiento de las impresoras 3D, así como los polímeros que se pueden utilizar, tipos de impresión, ventajas y desventajas de estas.</w:t>
+      </w:r>
+    </w:p>
+    <w:p>
+      <w:pPr>
+        <w:spacing w:line="360" w:lineRule="auto"/>
+        <w:ind w:firstLine="709"/>
+        <w:jc w:val="both"/>
+        <w:rPr>
+          <w:rFonts w:ascii="Times New Roman" w:hAnsi="Times New Roman" w:cs="Times New Roman"/>
+          <w:sz w:val="24"/>
+          <w:szCs w:val="24"/>
+        </w:rPr>
+      </w:pPr>
+      <w:r>
+        <w:rPr>
+          <w:rFonts w:ascii="Times New Roman" w:hAnsi="Times New Roman" w:cs="Times New Roman"/>
+          <w:sz w:val="24"/>
+          <w:szCs w:val="24"/>
+        </w:rPr>
+        <w:t>Palabras clave: Impresoras 3D, Sistema Braille</w:t>
+      </w:r>
+      <w:r>
+        <w:rPr>
+          <w:rFonts w:ascii="Times New Roman" w:hAnsi="Times New Roman" w:cs="Times New Roman"/>
+          <w:sz w:val="24"/>
+          <w:szCs w:val="24"/>
+        </w:rPr>
+        <w:t>, Educación inclusiva, Polímeros</w:t>
+      </w:r>
+    </w:p>
+    <w:p>
+      <w:pPr>
+        <w:spacing w:line="360" w:lineRule="auto"/>
+        <w:ind w:firstLine="709"/>
+        <w:jc w:val="both"/>
         <w:rPr>
           <w:rFonts w:ascii="Times New Roman" w:hAnsi="Times New Roman" w:cs="Times New Roman"/>
           <w:b/>
@@ -57,110 +182,8 @@
           <w:sz w:val="24"/>
           <w:szCs w:val="24"/>
         </w:rPr>
-        <w:t xml:space="preserve">esumen </w:t>
-      </w:r>
-    </w:p>
-    <w:p>
-      <w:pPr>
-        <w:spacing w:line="360" w:lineRule="auto"/>
-        <w:ind w:firstLine="709"/>
-        <w:jc w:val="both"/>
-        <w:rPr>
-          <w:rFonts w:ascii="Times New Roman" w:hAnsi="Times New Roman" w:cs="Times New Roman"/>
-          <w:sz w:val="24"/>
-          <w:szCs w:val="24"/>
-        </w:rPr>
-      </w:pPr>
-      <w:r>
-        <w:rPr>
-          <w:rFonts w:ascii="Times New Roman" w:hAnsi="Times New Roman" w:cs="Times New Roman"/>
-          <w:sz w:val="24"/>
-          <w:szCs w:val="24"/>
-        </w:rPr>
-        <w:t>El presente trabajo de investigación consistirá en</w:t>
-      </w:r>
-      <w:r>
-        <w:rPr>
-          <w:rFonts w:ascii="Times New Roman" w:hAnsi="Times New Roman" w:cs="Times New Roman"/>
-          <w:sz w:val="24"/>
-          <w:szCs w:val="24"/>
-        </w:rPr>
-        <w:t xml:space="preserve"> analiza</w:t>
-      </w:r>
-      <w:r>
-        <w:rPr>
-          <w:rFonts w:ascii="Times New Roman" w:hAnsi="Times New Roman" w:cs="Times New Roman"/>
-          <w:sz w:val="24"/>
-          <w:szCs w:val="24"/>
-        </w:rPr>
-        <w:t>r</w:t>
-      </w:r>
-      <w:r>
-        <w:rPr>
-          <w:rFonts w:ascii="Times New Roman" w:hAnsi="Times New Roman" w:cs="Times New Roman"/>
-          <w:sz w:val="24"/>
-          <w:szCs w:val="24"/>
-        </w:rPr>
-        <w:t xml:space="preserve"> el diseño y</w:t>
-      </w:r>
-      <w:r>
-        <w:rPr>
-          <w:rFonts w:ascii="Times New Roman" w:hAnsi="Times New Roman" w:cs="Times New Roman"/>
-          <w:sz w:val="24"/>
-          <w:szCs w:val="24"/>
-        </w:rPr>
-        <w:t xml:space="preserve"> </w:t>
-      </w:r>
-      <w:r>
-        <w:rPr>
-          <w:rFonts w:ascii="Times New Roman" w:hAnsi="Times New Roman" w:cs="Times New Roman"/>
-          <w:sz w:val="24"/>
-          <w:szCs w:val="24"/>
-        </w:rPr>
-        <w:t>l</w:t>
-      </w:r>
-      <w:r>
-        <w:rPr>
-          <w:rFonts w:ascii="Times New Roman" w:hAnsi="Times New Roman" w:cs="Times New Roman"/>
-          <w:sz w:val="24"/>
-          <w:szCs w:val="24"/>
-        </w:rPr>
-        <w:t>a utilización de polímeros en la implementación de material didáctico para la enseñanza enfocado en personas con discapacidad visual</w:t>
-      </w:r>
-      <w:r>
-        <w:rPr>
-          <w:rFonts w:ascii="Times New Roman" w:hAnsi="Times New Roman" w:cs="Times New Roman"/>
-          <w:sz w:val="24"/>
-          <w:szCs w:val="24"/>
-        </w:rPr>
-        <w:t>. El material didáctico por realizar son teclas impresas en 3D con el sistema braille. Además, se menciona cuál es el funcionamiento de las impresoras 3D, así como los polímeros que se pueden utilizar, tipos de impresión, ventajas y desventajas de estas.</w:t>
-      </w:r>
-    </w:p>
-    <w:p>
-      <w:pPr>
-        <w:spacing w:line="360" w:lineRule="auto"/>
-        <w:ind w:firstLine="709"/>
-        <w:jc w:val="both"/>
-        <w:rPr>
-          <w:rFonts w:ascii="Times New Roman" w:hAnsi="Times New Roman" w:cs="Times New Roman"/>
-          <w:sz w:val="24"/>
-          <w:szCs w:val="24"/>
-        </w:rPr>
-      </w:pPr>
-      <w:r>
-        <w:rPr>
-          <w:rFonts w:ascii="Times New Roman" w:hAnsi="Times New Roman" w:cs="Times New Roman"/>
-          <w:sz w:val="24"/>
-          <w:szCs w:val="24"/>
-        </w:rPr>
-        <w:t>Palabras clave: Impresoras 3D, Sistema Braille, Educación inclusiva, Polímeros</w:t>
-      </w:r>
-    </w:p>
-    <w:p>
-      <w:pPr>
-        <w:spacing w:line="360" w:lineRule="auto"/>
-        <w:ind w:firstLine="709"/>
-        <w:jc w:val="both"/>
+      </w:pPr>
+      <w:r>
         <w:rPr>
           <w:rFonts w:ascii="Times New Roman" w:hAnsi="Times New Roman" w:cs="Times New Roman"/>
           <w:b/>
@@ -168,8 +191,270 @@
           <w:sz w:val="24"/>
           <w:szCs w:val="24"/>
         </w:rPr>
-      </w:pPr>
-      <w:r>
+        <w:t>Introducción</w:t>
+      </w:r>
+    </w:p>
+    <w:p>
+      <w:pPr>
+        <w:spacing w:line="360" w:lineRule="auto"/>
+        <w:ind w:firstLine="709"/>
+        <w:jc w:val="both"/>
+        <w:rPr>
+          <w:rFonts w:ascii="Times New Roman" w:hAnsi="Times New Roman" w:cs="Times New Roman"/>
+          <w:sz w:val="24"/>
+          <w:szCs w:val="24"/>
+        </w:rPr>
+      </w:pPr>
+      <w:r>
+        <w:rPr>
+          <w:rFonts w:ascii="Times New Roman" w:hAnsi="Times New Roman" w:cs="Times New Roman"/>
+          <w:sz w:val="24"/>
+          <w:szCs w:val="24"/>
+        </w:rPr>
+        <w:t xml:space="preserve">El material didáctico que se utiliza para promover educación a los estudiantes con discapacidad visual en ocasiones es difícil de conseguir o de elaborar, ya que esto significa un gasto económico para poder obtenerlos. La durabilidad de los productos varía dependiendo de la calidad y uso que </w:t>
+      </w:r>
+      <w:r>
+        <w:rPr>
+          <w:rFonts w:ascii="Times New Roman" w:hAnsi="Times New Roman" w:cs="Times New Roman"/>
+          <w:sz w:val="24"/>
+          <w:szCs w:val="24"/>
+        </w:rPr>
+        <w:t>se le de</w:t>
+      </w:r>
+      <w:r>
+        <w:rPr>
+          <w:rFonts w:ascii="Times New Roman" w:hAnsi="Times New Roman" w:cs="Times New Roman"/>
+          <w:sz w:val="24"/>
+          <w:szCs w:val="24"/>
+        </w:rPr>
+        <w:t xml:space="preserve"> al material didáctico.</w:t>
+      </w:r>
+      <w:r>
+        <w:rPr>
+          <w:rFonts w:ascii="Times New Roman" w:hAnsi="Times New Roman" w:cs="Times New Roman"/>
+          <w:sz w:val="24"/>
+          <w:szCs w:val="24"/>
+        </w:rPr>
+        <w:t xml:space="preserve"> </w:t>
+      </w:r>
+    </w:p>
+    <w:p>
+      <w:pPr>
+        <w:spacing w:line="360" w:lineRule="auto"/>
+        <w:ind w:firstLine="709"/>
+        <w:jc w:val="both"/>
+        <w:rPr>
+          <w:rFonts w:ascii="Times New Roman" w:hAnsi="Times New Roman" w:cs="Times New Roman"/>
+          <w:sz w:val="24"/>
+          <w:szCs w:val="24"/>
+        </w:rPr>
+      </w:pPr>
+      <w:r>
+        <w:rPr>
+          <w:rFonts w:ascii="Times New Roman" w:hAnsi="Times New Roman" w:cs="Times New Roman"/>
+          <w:sz w:val="24"/>
+          <w:szCs w:val="24"/>
+        </w:rPr>
+        <w:t xml:space="preserve">Se </w:t>
+      </w:r>
+      <w:r>
+        <w:rPr>
+          <w:rFonts w:ascii="Times New Roman" w:hAnsi="Times New Roman" w:cs="Times New Roman"/>
+          <w:sz w:val="24"/>
+          <w:szCs w:val="24"/>
+        </w:rPr>
+        <w:t>promueve</w:t>
+      </w:r>
+      <w:r>
+        <w:rPr>
+          <w:rFonts w:ascii="Times New Roman" w:hAnsi="Times New Roman" w:cs="Times New Roman"/>
+          <w:sz w:val="24"/>
+          <w:szCs w:val="24"/>
+        </w:rPr>
+        <w:t xml:space="preserve"> </w:t>
+      </w:r>
+      <w:r>
+        <w:rPr>
+          <w:rFonts w:ascii="Times New Roman" w:hAnsi="Times New Roman" w:cs="Times New Roman"/>
+          <w:sz w:val="24"/>
+          <w:szCs w:val="24"/>
+        </w:rPr>
+        <w:t>implementar un ramal de</w:t>
+      </w:r>
+      <w:r>
+        <w:rPr>
+          <w:rFonts w:ascii="Times New Roman" w:hAnsi="Times New Roman" w:cs="Times New Roman"/>
+          <w:sz w:val="24"/>
+          <w:szCs w:val="24"/>
+        </w:rPr>
+        <w:t xml:space="preserve"> industria 4.0 para </w:t>
+      </w:r>
+      <w:r>
+        <w:rPr>
+          <w:rFonts w:ascii="Times New Roman" w:hAnsi="Times New Roman" w:cs="Times New Roman"/>
+          <w:sz w:val="24"/>
+          <w:szCs w:val="24"/>
+        </w:rPr>
+        <w:t>desarrollar este proyecto</w:t>
+      </w:r>
+      <w:r>
+        <w:rPr>
+          <w:rFonts w:ascii="Times New Roman" w:hAnsi="Times New Roman" w:cs="Times New Roman"/>
+          <w:sz w:val="24"/>
+          <w:szCs w:val="24"/>
+        </w:rPr>
+        <w:t>, innovando el proceso de producción de dicho material, haciendo uso de la impresión 3D para poder o</w:t>
+      </w:r>
+      <w:r>
+        <w:rPr>
+          <w:rFonts w:ascii="Times New Roman" w:hAnsi="Times New Roman" w:cs="Times New Roman"/>
+          <w:sz w:val="24"/>
+          <w:szCs w:val="24"/>
+        </w:rPr>
+        <w:t>btener costo</w:t>
+      </w:r>
+      <w:r>
+        <w:rPr>
+          <w:rFonts w:ascii="Times New Roman" w:hAnsi="Times New Roman" w:cs="Times New Roman"/>
+          <w:sz w:val="24"/>
+          <w:szCs w:val="24"/>
+        </w:rPr>
+        <w:t>s más bajos</w:t>
+      </w:r>
+      <w:r>
+        <w:rPr>
+          <w:rFonts w:ascii="Times New Roman" w:hAnsi="Times New Roman" w:cs="Times New Roman"/>
+          <w:sz w:val="24"/>
+          <w:szCs w:val="24"/>
+        </w:rPr>
+        <w:t xml:space="preserve"> con base en el índice de producción y los costos de la materia prima.</w:t>
+      </w:r>
+    </w:p>
+    <w:p>
+      <w:pPr>
+        <w:spacing w:line="360" w:lineRule="auto"/>
+        <w:ind w:firstLine="709"/>
+        <w:jc w:val="both"/>
+        <w:rPr>
+          <w:rFonts w:ascii="Times New Roman" w:hAnsi="Times New Roman" w:cs="Times New Roman"/>
+          <w:sz w:val="24"/>
+          <w:szCs w:val="24"/>
+        </w:rPr>
+      </w:pPr>
+      <w:r>
+        <w:rPr>
+          <w:rFonts w:ascii="Times New Roman" w:hAnsi="Times New Roman" w:cs="Times New Roman"/>
+          <w:sz w:val="24"/>
+          <w:szCs w:val="24"/>
+        </w:rPr>
+        <w:t>Será efectivo con base al tiempo que tomaría la producción. Además la</w:t>
+      </w:r>
+      <w:r>
+        <w:rPr>
+          <w:rFonts w:ascii="Times New Roman" w:hAnsi="Times New Roman" w:cs="Times New Roman"/>
+          <w:sz w:val="24"/>
+          <w:szCs w:val="24"/>
+        </w:rPr>
+        <w:t xml:space="preserve"> calidad </w:t>
+      </w:r>
+      <w:r>
+        <w:rPr>
+          <w:rFonts w:ascii="Times New Roman" w:hAnsi="Times New Roman" w:cs="Times New Roman"/>
+          <w:sz w:val="24"/>
+          <w:szCs w:val="24"/>
+        </w:rPr>
+        <w:t xml:space="preserve">sería </w:t>
+      </w:r>
+      <w:r>
+        <w:rPr>
+          <w:rFonts w:ascii="Times New Roman" w:hAnsi="Times New Roman" w:cs="Times New Roman"/>
+          <w:sz w:val="24"/>
+          <w:szCs w:val="24"/>
+        </w:rPr>
+        <w:t xml:space="preserve">mucho más elevada debido al polímero </w:t>
+      </w:r>
+      <w:r>
+        <w:rPr>
+          <w:rFonts w:ascii="Times New Roman" w:hAnsi="Times New Roman" w:cs="Times New Roman"/>
+          <w:sz w:val="24"/>
+          <w:szCs w:val="24"/>
+        </w:rPr>
+        <w:t>que vamos a utilizar</w:t>
+      </w:r>
+      <w:r>
+        <w:rPr>
+          <w:rFonts w:ascii="Times New Roman" w:hAnsi="Times New Roman" w:cs="Times New Roman"/>
+          <w:sz w:val="24"/>
+          <w:szCs w:val="24"/>
+        </w:rPr>
+        <w:t xml:space="preserve">. </w:t>
+      </w:r>
+      <w:r>
+        <w:rPr>
+          <w:rFonts w:ascii="Times New Roman" w:hAnsi="Times New Roman" w:cs="Times New Roman"/>
+          <w:sz w:val="24"/>
+          <w:szCs w:val="24"/>
+        </w:rPr>
+        <w:t>Al concluir el proyecto s</w:t>
+      </w:r>
+      <w:r>
+        <w:rPr>
+          <w:rFonts w:ascii="Times New Roman" w:hAnsi="Times New Roman" w:cs="Times New Roman"/>
+          <w:sz w:val="24"/>
+          <w:szCs w:val="24"/>
+        </w:rPr>
+        <w:t>e determinará si promueve la inclusión educativa en estudiantes con discapacidad visual, esperando que el aprendizaje</w:t>
+      </w:r>
+      <w:r>
+        <w:rPr>
+          <w:rFonts w:ascii="Times New Roman" w:hAnsi="Times New Roman" w:cs="Times New Roman"/>
+          <w:sz w:val="24"/>
+          <w:szCs w:val="24"/>
+        </w:rPr>
+        <w:t xml:space="preserve"> y la inclusión sean significativos</w:t>
+      </w:r>
+      <w:r>
+        <w:rPr>
+          <w:rFonts w:ascii="Times New Roman" w:hAnsi="Times New Roman" w:cs="Times New Roman"/>
+          <w:sz w:val="24"/>
+          <w:szCs w:val="24"/>
+        </w:rPr>
+        <w:t xml:space="preserve"> en los </w:t>
+      </w:r>
+      <w:r>
+        <w:rPr>
+          <w:rFonts w:ascii="Times New Roman" w:hAnsi="Times New Roman" w:cs="Times New Roman"/>
+          <w:sz w:val="24"/>
+          <w:szCs w:val="24"/>
+        </w:rPr>
+        <w:t>usuarios del ámbito educativo, tales pueden ser docentes, administrativos o estudiantes</w:t>
+      </w:r>
+      <w:r>
+        <w:rPr>
+          <w:rFonts w:ascii="Times New Roman" w:hAnsi="Times New Roman" w:cs="Times New Roman"/>
+          <w:sz w:val="24"/>
+          <w:szCs w:val="24"/>
+        </w:rPr>
+        <w:t xml:space="preserve">. </w:t>
+      </w:r>
+    </w:p>
+    <w:p>
+      <w:pPr>
+        <w:spacing w:line="360" w:lineRule="auto"/>
+        <w:ind w:firstLine="709"/>
+        <w:jc w:val="both"/>
+        <w:rPr>
+          <w:rFonts w:ascii="Times New Roman" w:hAnsi="Times New Roman" w:cs="Times New Roman"/>
+          <w:sz w:val="24"/>
+          <w:szCs w:val="24"/>
+        </w:rPr>
+      </w:pPr>
+    </w:p>
+    <w:p>
+      <w:pPr>
+        <w:spacing w:line="360" w:lineRule="auto"/>
+        <w:ind w:firstLine="709"/>
+        <w:jc w:val="both"/>
         <w:rPr>
           <w:rFonts w:ascii="Times New Roman" w:hAnsi="Times New Roman" w:cs="Times New Roman"/>
           <w:b/>
@@ -177,70 +462,8 @@
           <w:sz w:val="24"/>
           <w:szCs w:val="24"/>
         </w:rPr>
-        <w:t>Introducción</w:t>
-      </w:r>
-    </w:p>
-    <w:p>
-      <w:pPr>
-        <w:spacing w:line="360" w:lineRule="auto"/>
-        <w:ind w:firstLine="709"/>
-        <w:jc w:val="both"/>
-        <w:rPr>
-          <w:rFonts w:ascii="Times New Roman" w:hAnsi="Times New Roman" w:cs="Times New Roman"/>
-          <w:sz w:val="24"/>
-          <w:szCs w:val="24"/>
-        </w:rPr>
-      </w:pPr>
-      <w:r>
-        <w:rPr>
-          <w:rFonts w:ascii="Times New Roman" w:hAnsi="Times New Roman" w:cs="Times New Roman"/>
-          <w:sz w:val="24"/>
-          <w:szCs w:val="24"/>
-        </w:rPr>
-        <w:t xml:space="preserve">El material didáctico que se utiliza para promover educación a los estudiantes con discapacidad visual en ocasiones es difícil de conseguir o de elaborar, ya que esto significa un gasto económico para poder obtenerlos. La durabilidad de los productos varía dependiendo de la calidad y uso que </w:t>
-      </w:r>
-      <w:r>
-        <w:rPr>
-          <w:rFonts w:ascii="Times New Roman" w:hAnsi="Times New Roman" w:cs="Times New Roman"/>
-          <w:sz w:val="24"/>
-          <w:szCs w:val="24"/>
-        </w:rPr>
-        <w:t>se le dé al material didáctico.</w:t>
-      </w:r>
-      <w:r>
-        <w:rPr>
-          <w:rFonts w:ascii="Times New Roman" w:hAnsi="Times New Roman" w:cs="Times New Roman"/>
-          <w:sz w:val="24"/>
-          <w:szCs w:val="24"/>
-        </w:rPr>
-        <w:t xml:space="preserve"> Se está promoviendo utilizar industria 4.0 para poder realizar dicho material didáctico, innovando el proceso de producción de dicho material, haciendo uso de la impresión 3D para poder obtener costes más bajos, calidad mucho más elevada debido al polímero a utilizar y en un tiempo mucho más rápido</w:t>
-      </w:r>
-      <w:r>
-        <w:rPr>
-          <w:rFonts w:ascii="Times New Roman" w:hAnsi="Times New Roman" w:cs="Times New Roman"/>
-          <w:sz w:val="24"/>
-          <w:szCs w:val="24"/>
-        </w:rPr>
-        <w:t xml:space="preserve">. Se determinará si promueve la inclusión educativa en estudiantes con discapacidad visual, esperando que el aprendizaje sea significativo en los estudiantes. </w:t>
-      </w:r>
-    </w:p>
-    <w:p>
-      <w:pPr>
-        <w:spacing w:line="360" w:lineRule="auto"/>
-        <w:ind w:firstLine="709"/>
-        <w:jc w:val="both"/>
-        <w:rPr>
-          <w:rFonts w:ascii="Times New Roman" w:hAnsi="Times New Roman" w:cs="Times New Roman"/>
-          <w:sz w:val="24"/>
-          <w:szCs w:val="24"/>
-        </w:rPr>
-      </w:pPr>
-    </w:p>
-    <w:p>
-      <w:pPr>
-        <w:spacing w:line="360" w:lineRule="auto"/>
-        <w:ind w:firstLine="709"/>
-        <w:jc w:val="both"/>
+      </w:pPr>
+      <w:r>
         <w:rPr>
           <w:rFonts w:ascii="Times New Roman" w:hAnsi="Times New Roman" w:cs="Times New Roman"/>
           <w:b/>
@@ -248,8 +471,14 @@
           <w:sz w:val="24"/>
           <w:szCs w:val="24"/>
         </w:rPr>
-      </w:pPr>
-      <w:r>
+        <w:t xml:space="preserve">Marco Teórico </w:t>
+      </w:r>
+    </w:p>
+    <w:p>
+      <w:pPr>
+        <w:spacing w:line="360" w:lineRule="auto"/>
+        <w:ind w:firstLine="709"/>
+        <w:jc w:val="both"/>
         <w:rPr>
           <w:rFonts w:ascii="Times New Roman" w:hAnsi="Times New Roman" w:cs="Times New Roman"/>
           <w:b/>
@@ -257,14 +486,8 @@
           <w:sz w:val="24"/>
           <w:szCs w:val="24"/>
         </w:rPr>
-        <w:t xml:space="preserve">Marco Teórico </w:t>
-      </w:r>
-    </w:p>
-    <w:p>
-      <w:pPr>
-        <w:spacing w:line="360" w:lineRule="auto"/>
-        <w:ind w:firstLine="709"/>
-        <w:jc w:val="both"/>
+      </w:pPr>
+      <w:r>
         <w:rPr>
           <w:rFonts w:ascii="Times New Roman" w:hAnsi="Times New Roman" w:cs="Times New Roman"/>
           <w:b/>
@@ -272,8 +495,14 @@
           <w:sz w:val="24"/>
           <w:szCs w:val="24"/>
         </w:rPr>
-      </w:pPr>
-      <w:r>
+        <w:t>Antecedentes</w:t>
+      </w:r>
+    </w:p>
+    <w:p>
+      <w:pPr>
+        <w:spacing w:line="360" w:lineRule="auto"/>
+        <w:ind w:firstLine="709"/>
+        <w:jc w:val="both"/>
         <w:rPr>
           <w:rFonts w:ascii="Times New Roman" w:hAnsi="Times New Roman" w:cs="Times New Roman"/>
           <w:b/>
@@ -281,14 +510,8 @@
           <w:sz w:val="24"/>
           <w:szCs w:val="24"/>
         </w:rPr>
-        <w:t>Antecedentes</w:t>
-      </w:r>
-    </w:p>
-    <w:p>
-      <w:pPr>
-        <w:spacing w:line="360" w:lineRule="auto"/>
-        <w:ind w:firstLine="709"/>
-        <w:jc w:val="both"/>
+      </w:pPr>
+      <w:r>
         <w:rPr>
           <w:rFonts w:ascii="Times New Roman" w:hAnsi="Times New Roman" w:cs="Times New Roman"/>
           <w:b/>
@@ -296,8 +519,223 @@
           <w:sz w:val="24"/>
           <w:szCs w:val="24"/>
         </w:rPr>
-      </w:pPr>
-      <w:r>
+        <w:t>Tecnologías 3D</w:t>
+      </w:r>
+    </w:p>
+    <w:p>
+      <w:pPr>
+        <w:spacing w:line="360" w:lineRule="auto"/>
+        <w:ind w:firstLine="709"/>
+        <w:jc w:val="both"/>
+        <w:rPr>
+          <w:rFonts w:ascii="Times New Roman" w:hAnsi="Times New Roman" w:cs="Times New Roman"/>
+          <w:sz w:val="24"/>
+          <w:szCs w:val="24"/>
+        </w:rPr>
+      </w:pPr>
+      <w:r>
+        <w:rPr>
+          <w:rFonts w:ascii="Times New Roman" w:hAnsi="Times New Roman" w:cs="Times New Roman"/>
+          <w:sz w:val="24"/>
+          <w:szCs w:val="24"/>
+        </w:rPr>
+        <w:t xml:space="preserve">La impresión 3D constituye una alternativa rápida y de bajo coste frente a técnicas más tradicionales de manufactura, como el modelado o el control numérico de las llamadas máquinas </w:t>
+      </w:r>
+      <w:r>
+        <w:rPr>
+          <w:rFonts w:ascii="Times New Roman" w:hAnsi="Times New Roman" w:cs="Times New Roman"/>
+          <w:sz w:val="24"/>
+          <w:szCs w:val="24"/>
+        </w:rPr>
+        <w:lastRenderedPageBreak/>
+        <w:t xml:space="preserve">herramienta. </w:t>
+      </w:r>
+      <w:r>
+        <w:rPr>
+          <w:rFonts w:ascii="Times New Roman" w:hAnsi="Times New Roman" w:cs="Times New Roman"/>
+          <w:sz w:val="24"/>
+          <w:szCs w:val="24"/>
+        </w:rPr>
+        <w:t>Además,</w:t>
+      </w:r>
+      <w:r>
+        <w:rPr>
+          <w:rFonts w:ascii="Times New Roman" w:hAnsi="Times New Roman" w:cs="Times New Roman"/>
+          <w:sz w:val="24"/>
+          <w:szCs w:val="24"/>
+        </w:rPr>
+        <w:t xml:space="preserve"> permite la creación de instrumentos, herramientas y estructuras altamente especializados, con diseños muy complejos y materiales a elegir entre una amplia gama de posibilidades. </w:t>
+      </w:r>
+    </w:p>
+    <w:p>
+      <w:pPr>
+        <w:spacing w:line="360" w:lineRule="auto"/>
+        <w:ind w:firstLine="709"/>
+        <w:jc w:val="both"/>
+        <w:rPr>
+          <w:rFonts w:ascii="Times New Roman" w:hAnsi="Times New Roman" w:cs="Times New Roman"/>
+          <w:sz w:val="24"/>
+          <w:szCs w:val="24"/>
+        </w:rPr>
+      </w:pPr>
+      <w:r>
+        <w:rPr>
+          <w:rFonts w:ascii="Times New Roman" w:hAnsi="Times New Roman" w:cs="Times New Roman"/>
+          <w:sz w:val="24"/>
+          <w:szCs w:val="24"/>
+        </w:rPr>
+        <w:t>Para crear un modelo 3D el primer paso es su diseño con un software de renderizado 3D (tipo CAD). El modelo se guarda en una estereolitografía (</w:t>
+      </w:r>
+      <w:r>
+        <w:rPr>
+          <w:rFonts w:ascii="Times New Roman" w:hAnsi="Times New Roman" w:cs="Times New Roman"/>
+          <w:sz w:val="24"/>
+          <w:szCs w:val="24"/>
+        </w:rPr>
+        <w:t>fichero. STL</w:t>
+      </w:r>
+      <w:r>
+        <w:rPr>
+          <w:rFonts w:ascii="Times New Roman" w:hAnsi="Times New Roman" w:cs="Times New Roman"/>
+          <w:sz w:val="24"/>
+          <w:szCs w:val="24"/>
+        </w:rPr>
+        <w:t xml:space="preserve">). El software de la impresora reinterpreta la información del </w:t>
+      </w:r>
+      <w:r>
+        <w:rPr>
+          <w:rFonts w:ascii="Times New Roman" w:hAnsi="Times New Roman" w:cs="Times New Roman"/>
+          <w:sz w:val="24"/>
+          <w:szCs w:val="24"/>
+        </w:rPr>
+        <w:t>fichero. STL</w:t>
+      </w:r>
+      <w:r>
+        <w:rPr>
+          <w:rFonts w:ascii="Times New Roman" w:hAnsi="Times New Roman" w:cs="Times New Roman"/>
+          <w:sz w:val="24"/>
+          <w:szCs w:val="24"/>
+        </w:rPr>
+        <w:t xml:space="preserve"> y la transforma en secciones horizontales 2D que serán las que la impresora vaya imprimiendo de modo aditivo hasta formar el objeto 3D completo. Existen muchas técnicas diferentes para imprimir modelos tridimensionales. </w:t>
+      </w:r>
+    </w:p>
+    <w:p>
+      <w:pPr>
+        <w:spacing w:line="360" w:lineRule="auto"/>
+        <w:ind w:firstLine="709"/>
+        <w:jc w:val="both"/>
+        <w:rPr>
+          <w:rFonts w:ascii="Times New Roman" w:hAnsi="Times New Roman" w:cs="Times New Roman"/>
+          <w:sz w:val="24"/>
+          <w:szCs w:val="24"/>
+        </w:rPr>
+      </w:pPr>
+      <w:r>
+        <w:rPr>
+          <w:rFonts w:ascii="Times New Roman" w:hAnsi="Times New Roman" w:cs="Times New Roman"/>
+          <w:sz w:val="24"/>
+          <w:szCs w:val="24"/>
+        </w:rPr>
+        <w:t xml:space="preserve"> La impresora dispone de una boquilla que puede desplazarse con mucha precisión en tres ejes, por la que vierte material fundido en forma de hilos que se solidifican inmediatamente después de salir de ella. </w:t>
+      </w:r>
+    </w:p>
+    <w:p>
+      <w:pPr>
+        <w:spacing w:line="360" w:lineRule="auto"/>
+        <w:ind w:firstLine="709"/>
+        <w:jc w:val="both"/>
+        <w:rPr>
+          <w:rFonts w:ascii="Times New Roman" w:hAnsi="Times New Roman" w:cs="Times New Roman"/>
+          <w:sz w:val="24"/>
+          <w:szCs w:val="24"/>
+        </w:rPr>
+      </w:pPr>
+      <w:r>
+        <w:rPr>
+          <w:rFonts w:ascii="Times New Roman" w:hAnsi="Times New Roman" w:cs="Times New Roman"/>
+          <w:sz w:val="24"/>
+          <w:szCs w:val="24"/>
+        </w:rPr>
+        <w:t>Los materiales más comunes empleados en este tipo de impresoras son varios tipos de plásticos, como el acrilonitrilo butadieno estireno (ABS) y el poliácido láctico (PLA). Pero también pueden usarse con ceras, metales, cerámicas, nylon, cristal e incluso chocolate y otros alimentos para crear piezas de repostería</w:t>
+      </w:r>
+      <w:r>
+        <w:rPr>
+          <w:rFonts w:ascii="Times New Roman" w:hAnsi="Times New Roman" w:cs="Times New Roman"/>
+          <w:sz w:val="24"/>
+          <w:szCs w:val="24"/>
+        </w:rPr>
+        <w:t>.</w:t>
+      </w:r>
+      <w:r>
+        <w:rPr>
+          <w:rFonts w:ascii="Times New Roman" w:hAnsi="Times New Roman" w:cs="Times New Roman"/>
+          <w:color w:val="FF0000"/>
+          <w:sz w:val="24"/>
+          <w:szCs w:val="24"/>
+        </w:rPr>
+        <w:t xml:space="preserve"> </w:t>
+      </w:r>
+    </w:p>
+    <w:p>
+      <w:pPr>
+        <w:spacing w:line="360" w:lineRule="auto"/>
+        <w:ind w:firstLine="709"/>
+        <w:jc w:val="both"/>
+        <w:rPr>
+          <w:rFonts w:ascii="Times New Roman" w:hAnsi="Times New Roman" w:cs="Times New Roman"/>
+          <w:sz w:val="24"/>
+          <w:szCs w:val="24"/>
+        </w:rPr>
+      </w:pPr>
+      <w:r>
+        <w:rPr>
+          <w:rFonts w:ascii="Times New Roman" w:hAnsi="Times New Roman" w:cs="Times New Roman"/>
+          <w:sz w:val="24"/>
+          <w:szCs w:val="24"/>
+        </w:rPr>
+        <w:t>Otro método habitual de impresión 3D es el sinterizado selectivo por láser (SLS). Consiste en fundir capas sucesivas de un material en polvo (que puede ser metal, cerámica, plástico o incluso proteínas), marcando el perfil del objeto que se desea imprimir. El polvo se deposita sobre una bandeja, el láser traza el contorno del objeto fundiendo el polvo allí por donde pasa, y la impresora añade la siguiente capa de material, repitiéndose el proceso capa a capa hasta finalizar la producción.</w:t>
+      </w:r>
+    </w:p>
+    <w:p>
+      <w:pPr>
+        <w:spacing w:line="360" w:lineRule="auto"/>
+        <w:ind w:firstLine="709"/>
+        <w:jc w:val="both"/>
+        <w:rPr>
+          <w:rFonts w:ascii="Times New Roman" w:hAnsi="Times New Roman" w:cs="Times New Roman"/>
+          <w:sz w:val="24"/>
+          <w:szCs w:val="24"/>
+        </w:rPr>
+      </w:pPr>
+      <w:r>
+        <w:rPr>
+          <w:rFonts w:ascii="Times New Roman" w:hAnsi="Times New Roman" w:cs="Times New Roman"/>
+          <w:sz w:val="24"/>
+          <w:szCs w:val="24"/>
+        </w:rPr>
+        <w:t>Posteriormente se elimina todo el material suelto que no ha sido fundido, y que puede volver a utilizarse. Este tipo de impresoras permite alcanzar precisiones típicamente de 10-15 micras. Se utiliza para fabricar componentes metálicos en la industria del automóvil, y también para fabricar baterías miniaturizadas para sensores sin cables o implantes médicos.</w:t>
+      </w:r>
+      <w:r>
+        <w:rPr>
+          <w:rFonts w:ascii="Times New Roman" w:hAnsi="Times New Roman" w:cs="Times New Roman"/>
+          <w:sz w:val="24"/>
+          <w:szCs w:val="24"/>
+        </w:rPr>
+        <w:t xml:space="preserve"> (Ortiz</w:t>
+      </w:r>
+      <w:r>
+        <w:rPr>
+          <w:rFonts w:ascii="Times New Roman" w:hAnsi="Times New Roman" w:cs="Times New Roman"/>
+          <w:sz w:val="24"/>
+          <w:szCs w:val="24"/>
+        </w:rPr>
+        <w:t>, 2019, pp. 1-2)</w:t>
+      </w:r>
+    </w:p>
+    <w:p>
+      <w:pPr>
+        <w:spacing w:line="360" w:lineRule="auto"/>
+        <w:jc w:val="both"/>
         <w:rPr>
           <w:rFonts w:ascii="Times New Roman" w:hAnsi="Times New Roman" w:cs="Times New Roman"/>
           <w:b/>
@@ -305,222 +743,12 @@
           <w:sz w:val="24"/>
           <w:szCs w:val="24"/>
         </w:rPr>
-        <w:t>Tecnologías 3D</w:t>
-      </w:r>
-    </w:p>
-    <w:p>
-      <w:pPr>
-        <w:spacing w:line="360" w:lineRule="auto"/>
-        <w:ind w:firstLine="709"/>
-        <w:jc w:val="both"/>
-        <w:rPr>
-          <w:rFonts w:ascii="Times New Roman" w:hAnsi="Times New Roman" w:cs="Times New Roman"/>
-          <w:sz w:val="24"/>
-          <w:szCs w:val="24"/>
-        </w:rPr>
-      </w:pPr>
-      <w:r>
-        <w:rPr>
-          <w:rFonts w:ascii="Times New Roman" w:hAnsi="Times New Roman" w:cs="Times New Roman"/>
-          <w:sz w:val="24"/>
-          <w:szCs w:val="24"/>
-        </w:rPr>
-        <w:t xml:space="preserve">La impresión 3D constituye una alternativa rápida y de bajo coste frente a técnicas más tradicionales de manufactura, como el modelado o el control numérico de las llamadas máquinas herramienta. </w:t>
-      </w:r>
-      <w:r>
-        <w:rPr>
-          <w:rFonts w:ascii="Times New Roman" w:hAnsi="Times New Roman" w:cs="Times New Roman"/>
-          <w:sz w:val="24"/>
-          <w:szCs w:val="24"/>
-        </w:rPr>
-        <w:t>Además,</w:t>
-      </w:r>
-      <w:r>
-        <w:rPr>
-          <w:rFonts w:ascii="Times New Roman" w:hAnsi="Times New Roman" w:cs="Times New Roman"/>
-          <w:sz w:val="24"/>
-          <w:szCs w:val="24"/>
-        </w:rPr>
-        <w:t xml:space="preserve"> permite la creación de instrumentos, herramientas y estructuras altamente especializados, con diseños muy complejos y materiales a elegir entre una amplia gama de posibilidades. </w:t>
-      </w:r>
-    </w:p>
-    <w:p>
-      <w:pPr>
-        <w:spacing w:line="360" w:lineRule="auto"/>
-        <w:ind w:firstLine="709"/>
-        <w:jc w:val="both"/>
-        <w:rPr>
-          <w:rFonts w:ascii="Times New Roman" w:hAnsi="Times New Roman" w:cs="Times New Roman"/>
-          <w:sz w:val="24"/>
-          <w:szCs w:val="24"/>
-        </w:rPr>
-      </w:pPr>
-      <w:r>
-        <w:rPr>
-          <w:rFonts w:ascii="Times New Roman" w:hAnsi="Times New Roman" w:cs="Times New Roman"/>
-          <w:sz w:val="24"/>
-          <w:szCs w:val="24"/>
-        </w:rPr>
-        <w:t>Para crear un modelo 3D el primer paso es su diseño con un software de renderizado 3D (tipo CAD). El modelo se guarda en una estereolitografía (</w:t>
-      </w:r>
-      <w:r>
-        <w:rPr>
-          <w:rFonts w:ascii="Times New Roman" w:hAnsi="Times New Roman" w:cs="Times New Roman"/>
-          <w:sz w:val="24"/>
-          <w:szCs w:val="24"/>
-        </w:rPr>
-        <w:t>fichero. STL</w:t>
-      </w:r>
-      <w:r>
-        <w:rPr>
-          <w:rFonts w:ascii="Times New Roman" w:hAnsi="Times New Roman" w:cs="Times New Roman"/>
-          <w:sz w:val="24"/>
-          <w:szCs w:val="24"/>
-        </w:rPr>
-        <w:t xml:space="preserve">). El software de la impresora reinterpreta la información del </w:t>
-      </w:r>
-      <w:r>
-        <w:rPr>
-          <w:rFonts w:ascii="Times New Roman" w:hAnsi="Times New Roman" w:cs="Times New Roman"/>
-          <w:sz w:val="24"/>
-          <w:szCs w:val="24"/>
-        </w:rPr>
-        <w:t>fichero. STL</w:t>
-      </w:r>
-      <w:r>
-        <w:rPr>
-          <w:rFonts w:ascii="Times New Roman" w:hAnsi="Times New Roman" w:cs="Times New Roman"/>
-          <w:sz w:val="24"/>
-          <w:szCs w:val="24"/>
-        </w:rPr>
-        <w:t xml:space="preserve"> y la transforma en secciones horizontales 2D que serán </w:t>
-      </w:r>
-      <w:r>
-        <w:rPr>
-          <w:rFonts w:ascii="Times New Roman" w:hAnsi="Times New Roman" w:cs="Times New Roman"/>
-          <w:sz w:val="24"/>
-          <w:szCs w:val="24"/>
-        </w:rPr>
-        <w:lastRenderedPageBreak/>
-        <w:t xml:space="preserve">las que la impresora vaya imprimiendo de modo aditivo hasta formar el objeto 3D completo. Existen muchas técnicas diferentes para imprimir modelos tridimensionales. </w:t>
-      </w:r>
-    </w:p>
-    <w:p>
-      <w:pPr>
-        <w:spacing w:line="360" w:lineRule="auto"/>
-        <w:ind w:firstLine="709"/>
-        <w:jc w:val="both"/>
-        <w:rPr>
-          <w:rFonts w:ascii="Times New Roman" w:hAnsi="Times New Roman" w:cs="Times New Roman"/>
-          <w:sz w:val="24"/>
-          <w:szCs w:val="24"/>
-        </w:rPr>
-      </w:pPr>
-      <w:r>
-        <w:rPr>
-          <w:rFonts w:ascii="Times New Roman" w:hAnsi="Times New Roman" w:cs="Times New Roman"/>
-          <w:sz w:val="24"/>
-          <w:szCs w:val="24"/>
-        </w:rPr>
-        <w:t xml:space="preserve"> La impresora dispone de una boquilla que puede desplazarse con mucha precisión en tres ejes, por la que vierte material fundido en forma de hilos que se solidifican inmediatamente después de salir de ella. </w:t>
-      </w:r>
-    </w:p>
-    <w:p>
-      <w:pPr>
-        <w:spacing w:line="360" w:lineRule="auto"/>
-        <w:ind w:firstLine="709"/>
-        <w:jc w:val="both"/>
-        <w:rPr>
-          <w:rFonts w:ascii="Times New Roman" w:hAnsi="Times New Roman" w:cs="Times New Roman"/>
-          <w:sz w:val="24"/>
-          <w:szCs w:val="24"/>
-        </w:rPr>
-      </w:pPr>
-      <w:r>
-        <w:rPr>
-          <w:rFonts w:ascii="Times New Roman" w:hAnsi="Times New Roman" w:cs="Times New Roman"/>
-          <w:sz w:val="24"/>
-          <w:szCs w:val="24"/>
-        </w:rPr>
-        <w:t>Los materiales más comunes empleados en este tipo de impresoras son varios tipos de plásticos, como el acrilonitrilo butadieno estireno (ABS) y el poliácido láctico (PLA). Pero también pueden usarse con ceras, metales, cerámicas, nylon, cristal e incluso chocolate y otros alimentos para crear piezas de repostería</w:t>
-      </w:r>
-      <w:r>
-        <w:rPr>
-          <w:rFonts w:ascii="Times New Roman" w:hAnsi="Times New Roman" w:cs="Times New Roman"/>
-          <w:sz w:val="24"/>
-          <w:szCs w:val="24"/>
-        </w:rPr>
-        <w:t>.</w:t>
-      </w:r>
-      <w:r>
-        <w:rPr>
-          <w:rFonts w:ascii="Times New Roman" w:hAnsi="Times New Roman" w:cs="Times New Roman"/>
-          <w:color w:val="FF0000"/>
-          <w:sz w:val="24"/>
-          <w:szCs w:val="24"/>
-        </w:rPr>
-        <w:t xml:space="preserve"> </w:t>
-      </w:r>
-    </w:p>
-    <w:p>
-      <w:pPr>
-        <w:spacing w:line="360" w:lineRule="auto"/>
-        <w:ind w:firstLine="709"/>
-        <w:jc w:val="both"/>
-        <w:rPr>
-          <w:rFonts w:ascii="Times New Roman" w:hAnsi="Times New Roman" w:cs="Times New Roman"/>
-          <w:sz w:val="24"/>
-          <w:szCs w:val="24"/>
-        </w:rPr>
-      </w:pPr>
-      <w:r>
-        <w:rPr>
-          <w:rFonts w:ascii="Times New Roman" w:hAnsi="Times New Roman" w:cs="Times New Roman"/>
-          <w:sz w:val="24"/>
-          <w:szCs w:val="24"/>
-        </w:rPr>
-        <w:t>Otro método habitual de impresión 3D es el sinterizado selectivo por láser (SLS). Consiste en fundir capas sucesivas de un material en polvo (que puede ser metal, cerámica, plástico o incluso proteínas), marcando el perfil del objeto que se desea imprimir. El polvo se deposita sobre una bandeja, el láser traza el contorno del objeto fundiendo el polvo allí por donde pasa, y la impresora añade la siguiente capa de material, repitiéndose el proceso capa a capa hasta finalizar la producción.</w:t>
-      </w:r>
-    </w:p>
-    <w:p>
-      <w:pPr>
-        <w:spacing w:line="360" w:lineRule="auto"/>
-        <w:ind w:firstLine="709"/>
-        <w:jc w:val="both"/>
-        <w:rPr>
-          <w:rFonts w:ascii="Times New Roman" w:hAnsi="Times New Roman" w:cs="Times New Roman"/>
-          <w:sz w:val="24"/>
-          <w:szCs w:val="24"/>
-        </w:rPr>
-      </w:pPr>
-      <w:r>
-        <w:rPr>
-          <w:rFonts w:ascii="Times New Roman" w:hAnsi="Times New Roman" w:cs="Times New Roman"/>
-          <w:sz w:val="24"/>
-          <w:szCs w:val="24"/>
-        </w:rPr>
-        <w:t>Posteriormente se elimina todo el material suelto que no ha sido fundido, y que puede volver a utilizarse. Este tipo de impresoras permite alcanzar precisiones típicamente de 10-15 micras. Se utiliza para fabricar componentes metálicos en la industria del automóvil, y también para fabricar baterías miniaturizadas para sensores sin cables o implantes médicos.</w:t>
-      </w:r>
-      <w:r>
-        <w:rPr>
-          <w:rFonts w:ascii="Times New Roman" w:hAnsi="Times New Roman" w:cs="Times New Roman"/>
-          <w:sz w:val="24"/>
-          <w:szCs w:val="24"/>
-        </w:rPr>
-        <w:t xml:space="preserve"> (Ortiz</w:t>
-      </w:r>
-      <w:r>
-        <w:rPr>
-          <w:rFonts w:ascii="Times New Roman" w:hAnsi="Times New Roman" w:cs="Times New Roman"/>
-          <w:sz w:val="24"/>
-          <w:szCs w:val="24"/>
-        </w:rPr>
-        <w:t>, 2019, pp. 1-2)</w:t>
-      </w:r>
-    </w:p>
-    <w:p>
-      <w:pPr>
-        <w:spacing w:line="360" w:lineRule="auto"/>
+      </w:pPr>
+    </w:p>
+    <w:p>
+      <w:pPr>
+        <w:spacing w:line="360" w:lineRule="auto"/>
+        <w:ind w:firstLine="708"/>
         <w:jc w:val="both"/>
         <w:rPr>
           <w:rFonts w:ascii="Times New Roman" w:hAnsi="Times New Roman" w:cs="Times New Roman"/>
@@ -530,12 +758,7 @@
           <w:szCs w:val="24"/>
         </w:rPr>
       </w:pPr>
-    </w:p>
-    <w:p>
-      <w:pPr>
-        <w:spacing w:line="360" w:lineRule="auto"/>
-        <w:ind w:firstLine="708"/>
-        <w:jc w:val="both"/>
+      <w:r>
         <w:rPr>
           <w:rFonts w:ascii="Times New Roman" w:hAnsi="Times New Roman" w:cs="Times New Roman"/>
           <w:b/>
@@ -543,8 +766,14 @@
           <w:sz w:val="24"/>
           <w:szCs w:val="24"/>
         </w:rPr>
-      </w:pPr>
-      <w:r>
+        <w:t xml:space="preserve">Población destinataria de la experiencia </w:t>
+      </w:r>
+    </w:p>
+    <w:p>
+      <w:pPr>
+        <w:spacing w:line="360" w:lineRule="auto"/>
+        <w:ind w:firstLine="709"/>
+        <w:jc w:val="both"/>
         <w:rPr>
           <w:rFonts w:ascii="Times New Roman" w:hAnsi="Times New Roman" w:cs="Times New Roman"/>
           <w:b/>
@@ -552,13 +781,69 @@
           <w:sz w:val="24"/>
           <w:szCs w:val="24"/>
         </w:rPr>
-        <w:t xml:space="preserve">Población destinataria de la experiencia </w:t>
-      </w:r>
-    </w:p>
-    <w:p>
-      <w:pPr>
-        <w:spacing w:line="360" w:lineRule="auto"/>
-        <w:ind w:firstLine="709"/>
+      </w:pPr>
+      <w:r>
+        <w:rPr>
+          <w:rFonts w:ascii="Times New Roman" w:hAnsi="Times New Roman" w:cs="Times New Roman"/>
+          <w:sz w:val="24"/>
+          <w:szCs w:val="24"/>
+        </w:rPr>
+        <w:t xml:space="preserve">Una de las ventajas de la realización de las piezas de esta manera es la creación de un material totalmente inclusivo y universal. Todos los usuarios interesados en descubrir la pieza, sin prácticamente ningún condicionamiento de edad o discapacidad pueden, disfrutar de ella. Al ser una pieza en 3D sobre soporte con braille para tocar, se hace especial énfasis en los usuarios con </w:t>
+      </w:r>
+      <w:r>
+        <w:rPr>
+          <w:rFonts w:ascii="Times New Roman" w:hAnsi="Times New Roman" w:cs="Times New Roman"/>
+          <w:sz w:val="24"/>
+          <w:szCs w:val="24"/>
+        </w:rPr>
+        <w:lastRenderedPageBreak/>
+        <w:t xml:space="preserve">discapacidad visual, aunque, al añadir la imagen en tinta y los </w:t>
+      </w:r>
+      <w:proofErr w:type="spellStart"/>
+      <w:r>
+        <w:rPr>
+          <w:rFonts w:ascii="Times New Roman" w:hAnsi="Times New Roman" w:cs="Times New Roman"/>
+          <w:sz w:val="24"/>
+          <w:szCs w:val="24"/>
+        </w:rPr>
+        <w:t>macrotipos</w:t>
+      </w:r>
+      <w:proofErr w:type="spellEnd"/>
+      <w:r>
+        <w:rPr>
+          <w:rFonts w:ascii="Times New Roman" w:hAnsi="Times New Roman" w:cs="Times New Roman"/>
+          <w:sz w:val="24"/>
+          <w:szCs w:val="24"/>
+        </w:rPr>
+        <w:t>, el espectro de difusión es mucho más amplio. Tampoco hay una limitación de edad mínima, ya que siempre son piezas agradables e interesantes al tacto que pueden servir de estímulo para cualquier edad infantil. Al tratarse de un material que está expuesto en dependencias relacionadas con la cultura, bibliotecas y salas de lectura, el incentivo a la lectura de su temática hace del público que va a dichos centros su principal destinatario, aunque siempre se puede ampliar a otros ámbitos, ya sean culturales como didácticos.</w:t>
+      </w:r>
+      <w:r>
+        <w:rPr>
+          <w:rFonts w:ascii="Times New Roman" w:hAnsi="Times New Roman" w:cs="Times New Roman"/>
+          <w:sz w:val="24"/>
+          <w:szCs w:val="24"/>
+        </w:rPr>
+        <w:t xml:space="preserve"> (</w:t>
+      </w:r>
+      <w:r>
+        <w:t>Martín-Blas, A. D. 2019)</w:t>
+      </w:r>
+    </w:p>
+    <w:p>
+      <w:pPr>
+        <w:spacing w:line="360" w:lineRule="auto"/>
+        <w:jc w:val="both"/>
+        <w:rPr>
+          <w:rFonts w:ascii="Times New Roman" w:hAnsi="Times New Roman" w:cs="Times New Roman"/>
+          <w:sz w:val="24"/>
+          <w:szCs w:val="24"/>
+        </w:rPr>
+      </w:pPr>
+    </w:p>
+    <w:p>
+      <w:pPr>
+        <w:spacing w:line="360" w:lineRule="auto"/>
+        <w:ind w:firstLine="708"/>
         <w:jc w:val="both"/>
         <w:rPr>
           <w:rFonts w:ascii="Times New Roman" w:hAnsi="Times New Roman" w:cs="Times New Roman"/>
@@ -571,84 +856,12 @@
       <w:r>
         <w:rPr>
           <w:rFonts w:ascii="Times New Roman" w:hAnsi="Times New Roman" w:cs="Times New Roman"/>
-          <w:sz w:val="24"/>
-          <w:szCs w:val="24"/>
-        </w:rPr>
-        <w:t xml:space="preserve">Una de las ventajas de la realización de las piezas de esta manera es la creación de un material totalmente inclusivo y universal. Todos los usuarios interesados en descubrir la pieza, sin prácticamente ningún condicionamiento de edad o discapacidad pueden, disfrutar de ella. Al ser una pieza en 3D sobre soporte con braille para tocar, se hace especial énfasis en los usuarios con discapacidad visual, aunque, al añadir la imagen en tinta y los </w:t>
-      </w:r>
-      <w:proofErr w:type="spellStart"/>
-      <w:r>
-        <w:rPr>
-          <w:rFonts w:ascii="Times New Roman" w:hAnsi="Times New Roman" w:cs="Times New Roman"/>
-          <w:sz w:val="24"/>
-          <w:szCs w:val="24"/>
-        </w:rPr>
-        <w:t>macrotipos</w:t>
-      </w:r>
-      <w:proofErr w:type="spellEnd"/>
-      <w:r>
-        <w:rPr>
-          <w:rFonts w:ascii="Times New Roman" w:hAnsi="Times New Roman" w:cs="Times New Roman"/>
-          <w:sz w:val="24"/>
-          <w:szCs w:val="24"/>
-        </w:rPr>
-        <w:t>, el espectro de difusión es mucho más amplio. Tampoco hay una limitación de edad mínima, ya que siempre son piezas agradables e interesantes al tacto que pueden servir de estímulo para cualquier edad infantil. Al tratarse de un material que está expuesto en dependencias relacionadas con la cultura, bibliotecas y salas de lectura, el incentivo a la lectura de su temática hace del público que va a dichos centros su principal destinatario, aunque siempre se puede ampliar a otros ámbitos, ya sean culturales como didácticos.</w:t>
-      </w:r>
-      <w:r>
-        <w:rPr>
-          <w:rFonts w:ascii="Times New Roman" w:hAnsi="Times New Roman" w:cs="Times New Roman"/>
-          <w:sz w:val="24"/>
-          <w:szCs w:val="24"/>
-        </w:rPr>
-        <w:t xml:space="preserve"> (</w:t>
-      </w:r>
-      <w:r>
-        <w:t>Martín-Blas, A. D. 2019)</w:t>
-      </w:r>
-    </w:p>
-    <w:p>
-      <w:pPr>
-        <w:spacing w:line="360" w:lineRule="auto"/>
-        <w:jc w:val="both"/>
-        <w:rPr>
-          <w:rFonts w:ascii="Times New Roman" w:hAnsi="Times New Roman" w:cs="Times New Roman"/>
-          <w:sz w:val="24"/>
-          <w:szCs w:val="24"/>
-        </w:rPr>
-      </w:pPr>
-    </w:p>
-    <w:p>
-      <w:pPr>
-        <w:spacing w:line="360" w:lineRule="auto"/>
-        <w:ind w:firstLine="708"/>
-        <w:jc w:val="both"/>
-        <w:rPr>
-          <w:rFonts w:ascii="Times New Roman" w:hAnsi="Times New Roman" w:cs="Times New Roman"/>
           <w:b/>
           <w:bCs/>
           <w:sz w:val="24"/>
           <w:szCs w:val="24"/>
         </w:rPr>
-      </w:pPr>
-      <w:r>
-        <w:rPr>
-          <w:rFonts w:ascii="Times New Roman" w:hAnsi="Times New Roman" w:cs="Times New Roman"/>
-          <w:b/>
-          <w:bCs/>
-          <w:sz w:val="24"/>
-          <w:szCs w:val="24"/>
-        </w:rPr>
-        <w:t>S</w:t>
-      </w:r>
-      <w:r>
-        <w:rPr>
-          <w:rFonts w:ascii="Times New Roman" w:hAnsi="Times New Roman" w:cs="Times New Roman"/>
-          <w:b/>
-          <w:bCs/>
-          <w:sz w:val="24"/>
-          <w:szCs w:val="24"/>
-        </w:rPr>
-        <w:t>istema Braille</w:t>
+        <w:t>Sistema Braille</w:t>
       </w:r>
     </w:p>
     <w:p>
@@ -905,7 +1118,34 @@
           <w:sz w:val="24"/>
           <w:szCs w:val="24"/>
         </w:rPr>
-        <w:t xml:space="preserve">PLA: Termoplástico de origen natural biodegradable, está compuesto del ácido poli láctico que se obtiene del almidón de maíz, raíces de tapioca y caña de azúcar. Al imprimirse emana olor a comida y puede utilizarse con los alimentos. Las piezas tienen una contextura más dura que el material ABS y una mayor gama de colores. La impresión se realiza a temperaturas bajas de 190 a 200ºC. Su densidad es 1,3 g.cm3 . </w:t>
+        <w:t xml:space="preserve">PLA: Termoplástico de origen natural biodegradable, está compuesto del ácido poli láctico que se obtiene del almidón de maíz, raíces de tapioca y caña de azúcar. Al imprimirse emana </w:t>
+      </w:r>
+      <w:r>
+        <w:rPr>
+          <w:rFonts w:ascii="Times New Roman" w:hAnsi="Times New Roman" w:cs="Times New Roman"/>
+          <w:sz w:val="24"/>
+          <w:szCs w:val="24"/>
+        </w:rPr>
+        <w:lastRenderedPageBreak/>
+        <w:t xml:space="preserve">olor a comida y puede utilizarse con los alimentos. Las piezas tienen una contextura más dura que el material ABS y una mayor gama de colores. La impresión se realiza a temperaturas bajas de 190 a 200ºC. Su densidad es 1,3 </w:t>
+      </w:r>
+      <w:proofErr w:type="gramStart"/>
+      <w:r>
+        <w:rPr>
+          <w:rFonts w:ascii="Times New Roman" w:hAnsi="Times New Roman" w:cs="Times New Roman"/>
+          <w:sz w:val="24"/>
+          <w:szCs w:val="24"/>
+        </w:rPr>
+        <w:t>g.cm3 .</w:t>
+      </w:r>
+      <w:proofErr w:type="gramEnd"/>
+      <w:r>
+        <w:rPr>
+          <w:rFonts w:ascii="Times New Roman" w:hAnsi="Times New Roman" w:cs="Times New Roman"/>
+          <w:sz w:val="24"/>
+          <w:szCs w:val="24"/>
+        </w:rPr>
+        <w:t xml:space="preserve"> </w:t>
       </w:r>
     </w:p>
     <w:p>
@@ -953,7 +1193,6 @@
           <w:sz w:val="24"/>
           <w:szCs w:val="24"/>
         </w:rPr>
-        <w:lastRenderedPageBreak/>
         <w:t xml:space="preserve">NINJAFLEX: Es un elastómero termoplástico con el que se pueden imprimir piezas de flexibilidad, consistencia y dureza asombrosa. El cabezal puede trabajar a una temperatura de 215ºC. </w:t>
       </w:r>
     </w:p>
@@ -1020,7 +1259,25 @@
           <w:sz w:val="24"/>
           <w:szCs w:val="24"/>
         </w:rPr>
-        <w:t xml:space="preserve">, con cual es soluble y no sufre efectos bajo el influjo de la acetona. La densidad del material es de 1,04 g.cm-3 . </w:t>
+        <w:t>, con cual es soluble y no sufre efectos bajo el influjo de la acetona. La densidad del material es de 1,04 g.cm-</w:t>
+      </w:r>
+      <w:proofErr w:type="gramStart"/>
+      <w:r>
+        <w:rPr>
+          <w:rFonts w:ascii="Times New Roman" w:hAnsi="Times New Roman" w:cs="Times New Roman"/>
+          <w:sz w:val="24"/>
+          <w:szCs w:val="24"/>
+        </w:rPr>
+        <w:t>3 .</w:t>
+      </w:r>
+      <w:proofErr w:type="gramEnd"/>
+      <w:r>
+        <w:rPr>
+          <w:rFonts w:ascii="Times New Roman" w:hAnsi="Times New Roman" w:cs="Times New Roman"/>
+          <w:sz w:val="24"/>
+          <w:szCs w:val="24"/>
+        </w:rPr>
+        <w:t xml:space="preserve"> </w:t>
       </w:r>
     </w:p>
     <w:p>
@@ -1062,7 +1319,25 @@
           <w:sz w:val="24"/>
           <w:szCs w:val="24"/>
         </w:rPr>
-        <w:t xml:space="preserve"> de polietileno, tiene como cualidad su gran propiedad de cristalización, su dureza y resistencia contra golpes e impactos. La densidad que posee es de 1,45 g.cm-3 . Es utilizado en las industrias embotelladoras.</w:t>
+        <w:t xml:space="preserve"> de polietileno, tiene como cualidad su gran propiedad de cristalización, su dureza y resistencia contra golpes e impactos. La densidad que posee es de 1,45 g.cm-</w:t>
+      </w:r>
+      <w:proofErr w:type="gramStart"/>
+      <w:r>
+        <w:rPr>
+          <w:rFonts w:ascii="Times New Roman" w:hAnsi="Times New Roman" w:cs="Times New Roman"/>
+          <w:sz w:val="24"/>
+          <w:szCs w:val="24"/>
+        </w:rPr>
+        <w:t>3 .</w:t>
+      </w:r>
+      <w:proofErr w:type="gramEnd"/>
+      <w:r>
+        <w:rPr>
+          <w:rFonts w:ascii="Times New Roman" w:hAnsi="Times New Roman" w:cs="Times New Roman"/>
+          <w:sz w:val="24"/>
+          <w:szCs w:val="24"/>
+        </w:rPr>
+        <w:t xml:space="preserve"> Es utilizado en las industrias embotelladoras.</w:t>
       </w:r>
     </w:p>
     <w:p>
@@ -1086,25 +1361,7 @@
           <w:sz w:val="24"/>
           <w:szCs w:val="24"/>
         </w:rPr>
-        <w:t xml:space="preserve">PVA: (Alcohol polivinilo), plástico biodegradable que se utiliza en cabezales de impresoras de múltiples cabezas, tiene la ventaja de procesarse a 180 </w:t>
-      </w:r>
-      <w:proofErr w:type="spellStart"/>
-      <w:r>
-        <w:rPr>
-          <w:rFonts w:ascii="Times New Roman" w:hAnsi="Times New Roman" w:cs="Times New Roman"/>
-          <w:sz w:val="24"/>
-          <w:szCs w:val="24"/>
-        </w:rPr>
-        <w:t>ºC</w:t>
-      </w:r>
-      <w:proofErr w:type="spellEnd"/>
-      <w:r>
-        <w:rPr>
-          <w:rFonts w:ascii="Times New Roman" w:hAnsi="Times New Roman" w:cs="Times New Roman"/>
-          <w:sz w:val="24"/>
-          <w:szCs w:val="24"/>
-        </w:rPr>
-        <w:t xml:space="preserve"> aproximadamente, su desventaja está en la absorción de agua y humedad. </w:t>
+        <w:t xml:space="preserve">PVA: (Alcohol polivinilo), plástico biodegradable que se utiliza en cabezales de impresoras de múltiples cabezas, tiene la ventaja de procesarse a 180 ºC aproximadamente, su desventaja está en la absorción de agua y humedad. </w:t>
       </w:r>
     </w:p>
     <w:p>
@@ -1429,7 +1686,21 @@
         <w:rPr>
           <w:color w:val="000000"/>
         </w:rPr>
-        <w:t xml:space="preserve"> (Bonet, Meier, </w:t>
+        <w:t xml:space="preserve"> (Bonet, </w:t>
+      </w:r>
+      <w:proofErr w:type="spellStart"/>
+      <w:r>
+        <w:rPr>
+          <w:color w:val="000000"/>
+        </w:rPr>
+        <w:t>Meier</w:t>
+      </w:r>
+      <w:proofErr w:type="spellEnd"/>
+      <w:r>
+        <w:rPr>
+          <w:color w:val="000000"/>
+        </w:rPr>
+        <w:t xml:space="preserve">, </w:t>
       </w:r>
       <w:proofErr w:type="spellStart"/>
       <w:r>
@@ -1449,14 +1720,29 @@
         <w:rPr>
           <w:color w:val="000000"/>
         </w:rPr>
-        <w:t>, con alumnos del Grado en Ingeniería electrónica y automática de la Universidad de La Laguna, sobre la incidencia del uso de impresoras 3D para fomentar la creatividad, revelan que ésta se vio altamente potenciada acercándose a valores observados para alumnos de carreras eminentemente creativas como las Bellas Artes.</w:t>
-      </w:r>
-      <w:r>
-        <w:rPr>
-          <w:color w:val="000000"/>
-        </w:rPr>
-        <w:t xml:space="preserve"> (Blázquez, Orcos, Mainz, Sáez, 2018, “Impresoras 3D con fines educativos”, párr. 23-28 )</w:t>
-      </w:r>
+        <w:t xml:space="preserve">, con alumnos del Grado en Ingeniería electrónica y automática de la Universidad de La Laguna, sobre la incidencia del uso de impresoras 3D para fomentar la creatividad, revelan que ésta se vio altamente potenciada acercándose a valores observados para alumnos de carreras </w:t>
+      </w:r>
+      <w:r>
+        <w:rPr>
+          <w:color w:val="000000"/>
+        </w:rPr>
+        <w:lastRenderedPageBreak/>
+        <w:t>eminentemente creativas como las Bellas Artes.</w:t>
+      </w:r>
+      <w:r>
+        <w:rPr>
+          <w:color w:val="000000"/>
+        </w:rPr>
+        <w:t xml:space="preserve"> (Blázquez, Orcos, Mainz, Sáez, 2018, “Impresoras 3D con fines educativos”, párr. 23-</w:t>
+      </w:r>
+      <w:proofErr w:type="gramStart"/>
+      <w:r>
+        <w:rPr>
+          <w:color w:val="000000"/>
+        </w:rPr>
+        <w:t>28 )</w:t>
+      </w:r>
+      <w:proofErr w:type="gramEnd"/>
     </w:p>
     <w:p>
       <w:pPr>
@@ -1473,7 +1759,6 @@
         <w:rPr>
           <w:color w:val="000000"/>
         </w:rPr>
-        <w:lastRenderedPageBreak/>
         <w:t>(</w:t>
       </w:r>
       <w:proofErr w:type="spellStart"/>
@@ -1514,7 +1799,21 @@
         <w:rPr>
           <w:color w:val="000000"/>
         </w:rPr>
-        <w:t>a la fuerza suficiente en el embolo el cual al golpear la hoja de papel para generar el relieve que conformara el elemento braille. De las pruebas realizadas se obtuvo que el consumo de potencia del prototipo implementado es de 55.65W, que representa un 28% de la potencia requerida por una impresora convencional. Se determinó que las figuras y escritura en braille elaboradas por el prototipo cumplen con la normativa INEN 2850 aplicadas a dispositivos de similares características. Por lo que se puede concluir que el prototipo implementado puede constituirse en una herramienta de ayuda para la elaboración de material didáctico braille similar a equipos comerciales. Es recomendable implementar un sistema de módulos compactos con protección plástica de alta resistencia que reduzca el peso, facilite su transportable y mejore su estética.</w:t>
+        <w:t xml:space="preserve">a la fuerza suficiente en el embolo el cual al golpear la hoja de papel para generar el relieve que conformara el elemento braille. De las pruebas realizadas se obtuvo que el consumo de potencia del prototipo implementado </w:t>
+      </w:r>
+      <w:proofErr w:type="gramStart"/>
+      <w:r>
+        <w:rPr>
+          <w:color w:val="000000"/>
+        </w:rPr>
+        <w:t>es</w:t>
+      </w:r>
+      <w:proofErr w:type="gramEnd"/>
+      <w:r>
+        <w:rPr>
+          <w:color w:val="000000"/>
+        </w:rPr>
+        <w:t xml:space="preserve"> de 55.65W, que representa un 28% de la potencia requerida por una impresora convencional. Se determinó que las figuras y escritura en braille elaboradas por el prototipo cumplen con la normativa INEN 2850 aplicadas a dispositivos de similares características. Por lo que se puede concluir que el prototipo implementado puede constituirse en una herramienta de ayuda para la elaboración de material didáctico braille similar a equipos comerciales. Es recomendable implementar un sistema de módulos compactos con protección plástica de alta resistencia que reduzca el peso, facilite su transportable y mejore su estética.</w:t>
       </w:r>
     </w:p>
     <w:p>
@@ -1610,6 +1909,7 @@
         <w:rPr>
           <w:color w:val="000000"/>
         </w:rPr>
+        <w:lastRenderedPageBreak/>
         <w:t xml:space="preserve">En lo que respecta a temas patrimoniales, el arqueólogo español Néstor F. Marqués desarrolla desde hace varios años trabajos impresos de gran calidad para museos, en los cuales prioriza el realismo de los elementos arquitectónicos en diversas escalas. En uno de sus proyectos más recientes, la Iglesia de Santa María del </w:t>
       </w:r>
       <w:proofErr w:type="spellStart"/>
@@ -1636,14 +1936,7 @@
         <w:rPr>
           <w:color w:val="000000"/>
         </w:rPr>
-        <w:t xml:space="preserve">gracias a la impresión 3D </w:t>
-      </w:r>
-      <w:r>
-        <w:rPr>
-          <w:color w:val="000000"/>
-        </w:rPr>
-        <w:lastRenderedPageBreak/>
-        <w:t>trasladamos los datos fotogramétricos a la máquina cartesiana que, en un trabajo de más de 10 horas, recreó con todo lujo de detalle la iglesia. De este modo hemos conseguido hacerla más accesible a cualquier persona a través del tacto, especialmente a los invidentes (sic), que pueden sentir el patrimonio con sus manos, algo que de otra forma sería imposible con una estructura de esta magnitud (Marqués, s.f.).</w:t>
+        <w:t>gracias a la impresión 3D trasladamos los datos fotogramétricos a la máquina cartesiana que, en un trabajo de más de 10 horas, recreó con todo lujo de detalle la iglesia. De este modo hemos conseguido hacerla más accesible a cualquier persona a través del tacto, especialmente a los invidentes (sic), que pueden sentir el patrimonio con sus manos, algo que de otra forma sería imposible con una estructura de esta magnitud (Marqués, s.f.).</w:t>
       </w:r>
     </w:p>
     <w:p>
@@ -1871,6 +2164,7 @@
           <w:sz w:val="24"/>
           <w:szCs w:val="24"/>
         </w:rPr>
+        <w:lastRenderedPageBreak/>
         <w:t>• Materiales a emplear.</w:t>
       </w:r>
       <w:r>
@@ -1937,7 +2231,6 @@
           <w:sz w:val="24"/>
           <w:szCs w:val="24"/>
         </w:rPr>
-        <w:lastRenderedPageBreak/>
         <w:t xml:space="preserve">• Archivos </w:t>
       </w:r>
       <w:proofErr w:type="spellStart"/>
@@ -2426,7 +2719,16 @@
           <w:sz w:val="24"/>
           <w:szCs w:val="24"/>
         </w:rPr>
-        <w:t>Blázquez, P. J., Orcos, L., Mainz, J., &amp; Sáez</w:t>
+        <w:t xml:space="preserve">Blázquez, P. J., Orcos, L., Mainz, J., &amp; </w:t>
+      </w:r>
+      <w:proofErr w:type="gramStart"/>
+      <w:r>
+        <w:rPr>
+          <w:rFonts w:ascii="Times New Roman" w:hAnsi="Times New Roman" w:cs="Times New Roman"/>
+          <w:sz w:val="24"/>
+          <w:szCs w:val="24"/>
+        </w:rPr>
+        <w:t>Sáez</w:t>
       </w:r>
       <w:r>
         <w:rPr>
@@ -2442,7 +2744,16 @@
           <w:sz w:val="24"/>
           <w:szCs w:val="24"/>
         </w:rPr>
-        <w:t xml:space="preserve">, D. (2018). Propuesta metodológica para la mejora del aprendizaje de los alumnos a través de la utilización de las impresoras 3D como recurso educativo en el aprendizaje basado en proyectos. Psicología, Conocimiento y Sociedad, 8(1), 139–166. </w:t>
+        <w:t>,</w:t>
+      </w:r>
+      <w:proofErr w:type="gramEnd"/>
+      <w:r>
+        <w:rPr>
+          <w:rFonts w:ascii="Times New Roman" w:hAnsi="Times New Roman" w:cs="Times New Roman"/>
+          <w:sz w:val="24"/>
+          <w:szCs w:val="24"/>
+        </w:rPr>
+        <w:t xml:space="preserve"> D. (2018). Propuesta metodológica para la mejora del aprendizaje de los alumnos a través de la utilización de las impresoras 3D como recurso educativo en el aprendizaje basado en proyectos. Psicología, Conocimiento y Sociedad, 8(1), 139–166. </w:t>
       </w:r>
       <w:hyperlink r:id="rId6" w:history="1">
         <w:r>
@@ -2575,7 +2886,27 @@
           <w:szCs w:val="24"/>
           <w:lang w:eastAsia="es-MX"/>
         </w:rPr>
-        <w:t xml:space="preserve">Mejía, H.(2016). Ventajas y desventajas de las impresoras 3D. Rev. Tecnológica,  La Paz,  v. 12, n.18,  2016.Disponible en: http://www.revistasbolivianas.org.bo/scielo.php?script=sci_arttext&amp;pid=S1729-75322016000100006&amp;lng=es&amp;nrm=iso&gt;. </w:t>
+        <w:t>Mejía, H</w:t>
+      </w:r>
+      <w:proofErr w:type="gramStart"/>
+      <w:r>
+        <w:rPr>
+          <w:rFonts w:ascii="Times New Roman" w:eastAsia="Times New Roman" w:hAnsi="Times New Roman" w:cs="Times New Roman"/>
+          <w:sz w:val="24"/>
+          <w:szCs w:val="24"/>
+          <w:lang w:eastAsia="es-MX"/>
+        </w:rPr>
+        <w:t>.(</w:t>
+      </w:r>
+      <w:proofErr w:type="gramEnd"/>
+      <w:r>
+        <w:rPr>
+          <w:rFonts w:ascii="Times New Roman" w:eastAsia="Times New Roman" w:hAnsi="Times New Roman" w:cs="Times New Roman"/>
+          <w:sz w:val="24"/>
+          <w:szCs w:val="24"/>
+          <w:lang w:eastAsia="es-MX"/>
+        </w:rPr>
+        <w:t xml:space="preserve">2016). Ventajas y desventajas de las impresoras 3D. Rev. Tecnológica,  La Paz,  v. 12, n.18,  2016.Disponible en: http://www.revistasbolivianas.org.bo/scielo.php?script=sci_arttext&amp;pid=S1729-75322016000100006&amp;lng=es&amp;nrm=iso&gt;. </w:t>
       </w:r>
     </w:p>
     <w:p>
@@ -2748,29 +3079,7 @@
           <w:szCs w:val="24"/>
           <w:shd w:val="clear" w:color="auto" w:fill="FFFFFF"/>
         </w:rPr>
-        <w:t xml:space="preserve"> and Art </w:t>
-      </w:r>
-      <w:proofErr w:type="spellStart"/>
-      <w:r>
-        <w:rPr>
-          <w:rStyle w:val="nfasis"/>
-          <w:rFonts w:ascii="Times New Roman" w:hAnsi="Times New Roman" w:cs="Times New Roman"/>
-          <w:sz w:val="24"/>
-          <w:szCs w:val="24"/>
-          <w:shd w:val="clear" w:color="auto" w:fill="FFFFFF"/>
-        </w:rPr>
-        <w:t>of</w:t>
-      </w:r>
-      <w:proofErr w:type="spellEnd"/>
-      <w:r>
-        <w:rPr>
-          <w:rStyle w:val="nfasis"/>
-          <w:rFonts w:ascii="Times New Roman" w:hAnsi="Times New Roman" w:cs="Times New Roman"/>
-          <w:sz w:val="24"/>
-          <w:szCs w:val="24"/>
-          <w:shd w:val="clear" w:color="auto" w:fill="FFFFFF"/>
-        </w:rPr>
-        <w:t xml:space="preserve"> 3D </w:t>
+        <w:t xml:space="preserve"> and Art of 3D </w:t>
       </w:r>
       <w:proofErr w:type="spellStart"/>
       <w:r>
@@ -3093,27 +3402,7 @@
           <w:szCs w:val="24"/>
           <w:shd w:val="clear" w:color="auto" w:fill="FFFFFF"/>
         </w:rPr>
-        <w:t xml:space="preserve"> </w:t>
-      </w:r>
-      <w:proofErr w:type="spellStart"/>
-      <w:r>
-        <w:rPr>
-          <w:rFonts w:ascii="Times New Roman" w:hAnsi="Times New Roman" w:cs="Times New Roman"/>
-          <w:sz w:val="24"/>
-          <w:szCs w:val="24"/>
-          <w:shd w:val="clear" w:color="auto" w:fill="FFFFFF"/>
-        </w:rPr>
-        <w:t>of</w:t>
-      </w:r>
-      <w:proofErr w:type="spellEnd"/>
-      <w:r>
-        <w:rPr>
-          <w:rFonts w:ascii="Times New Roman" w:hAnsi="Times New Roman" w:cs="Times New Roman"/>
-          <w:sz w:val="24"/>
-          <w:szCs w:val="24"/>
-          <w:shd w:val="clear" w:color="auto" w:fill="FFFFFF"/>
-        </w:rPr>
-        <w:t xml:space="preserve"> </w:t>
+        <w:t xml:space="preserve"> of </w:t>
       </w:r>
       <w:proofErr w:type="spellStart"/>
       <w:r>
@@ -3543,8 +3832,8 @@
 </file>
 
 <file path=word/numbering.xml><?xml version="1.0" encoding="utf-8"?>
-<w:numbering xmlns:wpc="http://schemas.microsoft.com/office/word/2010/wordprocessingCanvas" xmlns:cx="http://schemas.microsoft.com/office/drawing/2014/chartex" xmlns:cx1="http://schemas.microsoft.com/office/drawing/2015/9/8/chartex" xmlns:cx2="http://schemas.microsoft.com/office/drawing/2015/10/21/chartex" xmlns:cx3="http://schemas.microsoft.com/office/drawing/2016/5/9/chartex" xmlns:cx4="http://schemas.microsoft.com/office/drawing/2016/5/10/chartex" xmlns:cx5="http://schemas.microsoft.com/office/drawing/2016/5/11/chartex" xmlns:cx6="http://schemas.microsoft.com/office/drawing/2016/5/12/chartex" xmlns:cx7="http://schemas.microsoft.com/office/drawing/2016/5/13/chartex" xmlns:cx8="http://schemas.microsoft.com/office/drawing/2016/5/14/chartex" xmlns:mc="http://schemas.openxmlformats.org/markup-compatibility/2006" xmlns:aink="http://schemas.microsoft.com/office/drawing/2016/ink" xmlns:am3d="http://schemas.microsoft.com/office/drawing/2017/model3d" xmlns:o="urn:schemas-microsoft-com:office:office" xmlns:r="http://schemas.openxmlformats.org/officeDocument/2006/relationships" xmlns:m="http://schemas.openxmlformats.org/officeDocument/2006/math" xmlns:v="urn:schemas-microsoft-com:vml" xmlns:wp14="http://schemas.microsoft.com/office/word/2010/wordprocessingDrawing" xmlns:wp="http://schemas.openxmlformats.org/drawingml/2006/wordprocessingDrawing" xmlns:w10="urn:schemas-microsoft-com:office:word" xmlns:w="http://schemas.openxmlformats.org/wordprocessingml/2006/main" xmlns:w14="http://schemas.microsoft.com/office/word/2010/wordml" xmlns:w15="http://schemas.microsoft.com/office/word/2012/wordml" xmlns:w16cex="http://schemas.microsoft.com/office/word/2018/wordml/cex" xmlns:w16cid="http://schemas.microsoft.com/office/word/2016/wordml/cid" xmlns:w16="http://schemas.microsoft.com/office/word/2018/wordml" xmlns:w16sdtdh="http://schemas.microsoft.com/office/word/2020/wordml/sdtdatahash" xmlns:w16se="http://schemas.microsoft.com/office/word/2015/wordml/symex" xmlns:wpg="http://schemas.microsoft.com/office/word/2010/wordprocessingGroup" xmlns:wpi="http://schemas.microsoft.com/office/word/2010/wordprocessingInk" xmlns:wne="http://schemas.microsoft.com/office/word/2006/wordml" xmlns:wps="http://schemas.microsoft.com/office/word/2010/wordprocessingShape" mc:Ignorable="w14 w15 w16se w16cid w16 w16cex w16sdtdh wp14">
-  <w:abstractNum w:abstractNumId="0" w15:restartNumberingAfterBreak="0">
+<w:numbering xmlns:ve="http://schemas.openxmlformats.org/markup-compatibility/2006" xmlns:o="urn:schemas-microsoft-com:office:office" xmlns:r="http://schemas.openxmlformats.org/officeDocument/2006/relationships" xmlns:m="http://schemas.openxmlformats.org/officeDocument/2006/math" xmlns:v="urn:schemas-microsoft-com:vml" xmlns:wp="http://schemas.openxmlformats.org/drawingml/2006/wordprocessingDrawing" xmlns:w10="urn:schemas-microsoft-com:office:word" xmlns:w="http://schemas.openxmlformats.org/wordprocessingml/2006/main" xmlns:wne="http://schemas.microsoft.com/office/word/2006/wordml">
+  <w:abstractNum w:abstractNumId="0">
     <w:nsid w:val="10332855"/>
     <w:multiLevelType w:val="hybridMultilevel"/>
     <w:tmpl w:val="051EB996"/>
@@ -3657,7 +3946,7 @@
       </w:rPr>
     </w:lvl>
   </w:abstractNum>
-  <w:abstractNum w:abstractNumId="1" w15:restartNumberingAfterBreak="0">
+  <w:abstractNum w:abstractNumId="1">
     <w:nsid w:val="16D21ACB"/>
     <w:multiLevelType w:val="hybridMultilevel"/>
     <w:tmpl w:val="6BDE7CDC"/>
@@ -3770,7 +4059,7 @@
       </w:rPr>
     </w:lvl>
   </w:abstractNum>
-  <w:abstractNum w:abstractNumId="2" w15:restartNumberingAfterBreak="0">
+  <w:abstractNum w:abstractNumId="2">
     <w:nsid w:val="1D5D320C"/>
     <w:multiLevelType w:val="hybridMultilevel"/>
     <w:tmpl w:val="80687E7E"/>
@@ -3883,7 +4172,7 @@
       </w:rPr>
     </w:lvl>
   </w:abstractNum>
-  <w:abstractNum w:abstractNumId="3" w15:restartNumberingAfterBreak="0">
+  <w:abstractNum w:abstractNumId="3">
     <w:nsid w:val="54C26989"/>
     <w:multiLevelType w:val="hybridMultilevel"/>
     <w:tmpl w:val="DE8A0836"/>
@@ -4012,7 +4301,7 @@
 </file>
 
 <file path=word/styles.xml><?xml version="1.0" encoding="utf-8"?>
-<w:styles xmlns:mc="http://schemas.openxmlformats.org/markup-compatibility/2006" xmlns:r="http://schemas.openxmlformats.org/officeDocument/2006/relationships" xmlns:w="http://schemas.openxmlformats.org/wordprocessingml/2006/main" xmlns:w14="http://schemas.microsoft.com/office/word/2010/wordml" xmlns:w15="http://schemas.microsoft.com/office/word/2012/wordml" xmlns:w16cex="http://schemas.microsoft.com/office/word/2018/wordml/cex" xmlns:w16cid="http://schemas.microsoft.com/office/word/2016/wordml/cid" xmlns:w16="http://schemas.microsoft.com/office/word/2018/wordml" xmlns:w16sdtdh="http://schemas.microsoft.com/office/word/2020/wordml/sdtdatahash" xmlns:w16se="http://schemas.microsoft.com/office/word/2015/wordml/symex" mc:Ignorable="w14 w15 w16se w16cid w16 w16cex w16sdtdh">
+<w:styles xmlns:r="http://schemas.openxmlformats.org/officeDocument/2006/relationships" xmlns:w="http://schemas.openxmlformats.org/wordprocessingml/2006/main">
   <w:docDefaults>
     <w:rPrDefault>
       <w:rPr>
@@ -4028,387 +4317,149 @@
       </w:pPr>
     </w:pPrDefault>
   </w:docDefaults>
-  <w:latentStyles w:defLockedState="0" w:defUIPriority="99" w:defSemiHidden="0" w:defUnhideWhenUsed="0" w:defQFormat="0" w:count="376">
-    <w:lsdException w:name="Normal" w:uiPriority="0" w:qFormat="1"/>
-    <w:lsdException w:name="heading 1" w:uiPriority="9" w:qFormat="1"/>
-    <w:lsdException w:name="heading 2" w:semiHidden="1" w:uiPriority="9" w:unhideWhenUsed="1" w:qFormat="1"/>
-    <w:lsdException w:name="heading 3" w:semiHidden="1" w:uiPriority="9" w:unhideWhenUsed="1" w:qFormat="1"/>
-    <w:lsdException w:name="heading 4" w:semiHidden="1" w:uiPriority="9" w:unhideWhenUsed="1" w:qFormat="1"/>
-    <w:lsdException w:name="heading 5" w:semiHidden="1" w:uiPriority="9" w:unhideWhenUsed="1" w:qFormat="1"/>
-    <w:lsdException w:name="heading 6" w:semiHidden="1" w:uiPriority="9" w:unhideWhenUsed="1" w:qFormat="1"/>
-    <w:lsdException w:name="heading 7" w:semiHidden="1" w:uiPriority="9" w:unhideWhenUsed="1" w:qFormat="1"/>
-    <w:lsdException w:name="heading 8" w:semiHidden="1" w:uiPriority="9" w:unhideWhenUsed="1" w:qFormat="1"/>
-    <w:lsdException w:name="heading 9" w:semiHidden="1" w:uiPriority="9" w:unhideWhenUsed="1" w:qFormat="1"/>
-    <w:lsdException w:name="index 1" w:semiHidden="1" w:unhideWhenUsed="1"/>
-    <w:lsdException w:name="index 2" w:semiHidden="1" w:unhideWhenUsed="1"/>
-    <w:lsdException w:name="index 3" w:semiHidden="1" w:unhideWhenUsed="1"/>
-    <w:lsdException w:name="index 4" w:semiHidden="1" w:unhideWhenUsed="1"/>
-    <w:lsdException w:name="index 5" w:semiHidden="1" w:unhideWhenUsed="1"/>
-    <w:lsdException w:name="index 6" w:semiHidden="1" w:unhideWhenUsed="1"/>
-    <w:lsdException w:name="index 7" w:semiHidden="1" w:unhideWhenUsed="1"/>
-    <w:lsdException w:name="index 8" w:semiHidden="1" w:unhideWhenUsed="1"/>
-    <w:lsdException w:name="index 9" w:semiHidden="1" w:unhideWhenUsed="1"/>
-    <w:lsdException w:name="toc 1" w:semiHidden="1" w:uiPriority="39" w:unhideWhenUsed="1"/>
-    <w:lsdException w:name="toc 2" w:semiHidden="1" w:uiPriority="39" w:unhideWhenUsed="1"/>
-    <w:lsdException w:name="toc 3" w:semiHidden="1" w:uiPriority="39" w:unhideWhenUsed="1"/>
-    <w:lsdException w:name="toc 4" w:semiHidden="1" w:uiPriority="39" w:unhideWhenUsed="1"/>
-    <w:lsdException w:name="toc 5" w:semiHidden="1" w:uiPriority="39" w:unhideWhenUsed="1"/>
-    <w:lsdException w:name="toc 6" w:semiHidden="1" w:uiPriority="39" w:unhideWhenUsed="1"/>
-    <w:lsdException w:name="toc 7" w:semiHidden="1" w:uiPriority="39" w:unhideWhenUsed="1"/>
-    <w:lsdException w:name="toc 8" w:semiHidden="1" w:uiPriority="39" w:unhideWhenUsed="1"/>
-    <w:lsdException w:name="toc 9" w:semiHidden="1" w:uiPriority="39" w:unhideWhenUsed="1"/>
-    <w:lsdException w:name="Normal Indent" w:semiHidden="1" w:unhideWhenUsed="1"/>
-    <w:lsdException w:name="footnote text" w:semiHidden="1" w:unhideWhenUsed="1"/>
-    <w:lsdException w:name="annotation text" w:semiHidden="1" w:unhideWhenUsed="1"/>
-    <w:lsdException w:name="header" w:semiHidden="1" w:unhideWhenUsed="1"/>
-    <w:lsdException w:name="footer" w:semiHidden="1" w:unhideWhenUsed="1"/>
-    <w:lsdException w:name="index heading" w:semiHidden="1" w:unhideWhenUsed="1"/>
-    <w:lsdException w:name="caption" w:semiHidden="1" w:uiPriority="35" w:unhideWhenUsed="1" w:qFormat="1"/>
-    <w:lsdException w:name="table of figures" w:semiHidden="1" w:unhideWhenUsed="1"/>
-    <w:lsdException w:name="envelope address" w:semiHidden="1" w:unhideWhenUsed="1"/>
-    <w:lsdException w:name="envelope return" w:semiHidden="1" w:unhideWhenUsed="1"/>
-    <w:lsdException w:name="footnote reference" w:semiHidden="1" w:unhideWhenUsed="1"/>
-    <w:lsdException w:name="annotation reference" w:semiHidden="1" w:unhideWhenUsed="1"/>
-    <w:lsdException w:name="line number" w:semiHidden="1" w:unhideWhenUsed="1"/>
-    <w:lsdException w:name="page number" w:semiHidden="1" w:unhideWhenUsed="1"/>
-    <w:lsdException w:name="endnote reference" w:semiHidden="1" w:unhideWhenUsed="1"/>
-    <w:lsdException w:name="endnote text" w:semiHidden="1" w:unhideWhenUsed="1"/>
-    <w:lsdException w:name="table of authorities" w:semiHidden="1" w:unhideWhenUsed="1"/>
-    <w:lsdException w:name="macro" w:semiHidden="1" w:unhideWhenUsed="1"/>
-    <w:lsdException w:name="toa heading" w:semiHidden="1" w:unhideWhenUsed="1"/>
-    <w:lsdException w:name="List" w:semiHidden="1" w:unhideWhenUsed="1"/>
-    <w:lsdException w:name="List Bullet" w:semiHidden="1" w:unhideWhenUsed="1"/>
-    <w:lsdException w:name="List Number" w:semiHidden="1" w:unhideWhenUsed="1"/>
-    <w:lsdException w:name="List 2" w:semiHidden="1" w:unhideWhenUsed="1"/>
-    <w:lsdException w:name="List 3" w:semiHidden="1" w:unhideWhenUsed="1"/>
-    <w:lsdException w:name="List 4" w:semiHidden="1" w:unhideWhenUsed="1"/>
-    <w:lsdException w:name="List 5" w:semiHidden="1" w:unhideWhenUsed="1"/>
-    <w:lsdException w:name="List Bullet 2" w:semiHidden="1" w:unhideWhenUsed="1"/>
-    <w:lsdException w:name="List Bullet 3" w:semiHidden="1" w:unhideWhenUsed="1"/>
-    <w:lsdException w:name="List Bullet 4" w:semiHidden="1" w:unhideWhenUsed="1"/>
-    <w:lsdException w:name="List Bullet 5" w:semiHidden="1" w:unhideWhenUsed="1"/>
-    <w:lsdException w:name="List Number 2" w:semiHidden="1" w:unhideWhenUsed="1"/>
-    <w:lsdException w:name="List Number 3" w:semiHidden="1" w:unhideWhenUsed="1"/>
-    <w:lsdException w:name="List Number 4" w:semiHidden="1" w:unhideWhenUsed="1"/>
-    <w:lsdException w:name="List Number 5" w:semiHidden="1" w:unhideWhenUsed="1"/>
-    <w:lsdException w:name="Title" w:uiPriority="10" w:qFormat="1"/>
-    <w:lsdException w:name="Closing" w:semiHidden="1" w:unhideWhenUsed="1"/>
-    <w:lsdException w:name="Signature" w:semiHidden="1" w:unhideWhenUsed="1"/>
-    <w:lsdException w:name="Default Paragraph Font" w:semiHidden="1" w:uiPriority="1" w:unhideWhenUsed="1"/>
-    <w:lsdException w:name="Body Text" w:semiHidden="1" w:unhideWhenUsed="1"/>
-    <w:lsdException w:name="Body Text Indent" w:semiHidden="1" w:unhideWhenUsed="1"/>
-    <w:lsdException w:name="List Continue" w:semiHidden="1" w:unhideWhenUsed="1"/>
-    <w:lsdException w:name="List Continue 2" w:semiHidden="1" w:unhideWhenUsed="1"/>
-    <w:lsdException w:name="List Continue 3" w:semiHidden="1" w:unhideWhenUsed="1"/>
-    <w:lsdException w:name="List Continue 4" w:semiHidden="1" w:unhideWhenUsed="1"/>
-    <w:lsdException w:name="List Continue 5" w:semiHidden="1" w:unhideWhenUsed="1"/>
-    <w:lsdException w:name="Message Header" w:semiHidden="1" w:unhideWhenUsed="1"/>
-    <w:lsdException w:name="Subtitle" w:uiPriority="11" w:qFormat="1"/>
-    <w:lsdException w:name="Salutation" w:semiHidden="1" w:unhideWhenUsed="1"/>
-    <w:lsdException w:name="Date" w:semiHidden="1" w:unhideWhenUsed="1"/>
-    <w:lsdException w:name="Body Text First Indent" w:semiHidden="1" w:unhideWhenUsed="1"/>
-    <w:lsdException w:name="Body Text First Indent 2" w:semiHidden="1" w:unhideWhenUsed="1"/>
-    <w:lsdException w:name="Note Heading" w:semiHidden="1" w:unhideWhenUsed="1"/>
-    <w:lsdException w:name="Body Text 2" w:semiHidden="1" w:unhideWhenUsed="1"/>
-    <w:lsdException w:name="Body Text 3" w:semiHidden="1" w:unhideWhenUsed="1"/>
-    <w:lsdException w:name="Body Text Indent 2" w:semiHidden="1" w:unhideWhenUsed="1"/>
-    <w:lsdException w:name="Body Text Indent 3" w:semiHidden="1" w:unhideWhenUsed="1"/>
-    <w:lsdException w:name="Block Text" w:semiHidden="1" w:unhideWhenUsed="1"/>
-    <w:lsdException w:name="Hyperlink" w:semiHidden="1" w:unhideWhenUsed="1"/>
-    <w:lsdException w:name="FollowedHyperlink" w:semiHidden="1" w:unhideWhenUsed="1"/>
-    <w:lsdException w:name="Strong" w:uiPriority="22" w:qFormat="1"/>
-    <w:lsdException w:name="Emphasis" w:uiPriority="20" w:qFormat="1"/>
-    <w:lsdException w:name="Document Map" w:semiHidden="1" w:unhideWhenUsed="1"/>
-    <w:lsdException w:name="Plain Text" w:semiHidden="1" w:unhideWhenUsed="1"/>
-    <w:lsdException w:name="E-mail Signature" w:semiHidden="1" w:unhideWhenUsed="1"/>
-    <w:lsdException w:name="HTML Top of Form" w:semiHidden="1" w:unhideWhenUsed="1"/>
-    <w:lsdException w:name="HTML Bottom of Form" w:semiHidden="1" w:unhideWhenUsed="1"/>
-    <w:lsdException w:name="Normal (Web)" w:semiHidden="1" w:unhideWhenUsed="1"/>
-    <w:lsdException w:name="HTML Acronym" w:semiHidden="1" w:unhideWhenUsed="1"/>
-    <w:lsdException w:name="HTML Address" w:semiHidden="1" w:unhideWhenUsed="1"/>
-    <w:lsdException w:name="HTML Cite" w:semiHidden="1" w:unhideWhenUsed="1"/>
-    <w:lsdException w:name="HTML Code" w:semiHidden="1" w:unhideWhenUsed="1"/>
-    <w:lsdException w:name="HTML Definition" w:semiHidden="1" w:unhideWhenUsed="1"/>
-    <w:lsdException w:name="HTML Keyboard" w:semiHidden="1" w:unhideWhenUsed="1"/>
-    <w:lsdException w:name="HTML Preformatted" w:semiHidden="1" w:unhideWhenUsed="1"/>
-    <w:lsdException w:name="HTML Sample" w:semiHidden="1" w:unhideWhenUsed="1"/>
-    <w:lsdException w:name="HTML Typewriter" w:semiHidden="1" w:unhideWhenUsed="1"/>
-    <w:lsdException w:name="HTML Variable" w:semiHidden="1" w:unhideWhenUsed="1"/>
-    <w:lsdException w:name="Normal Table" w:semiHidden="1" w:unhideWhenUsed="1"/>
-    <w:lsdException w:name="annotation subject" w:semiHidden="1" w:unhideWhenUsed="1"/>
-    <w:lsdException w:name="No List" w:semiHidden="1" w:unhideWhenUsed="1"/>
-    <w:lsdException w:name="Outline List 1" w:semiHidden="1" w:unhideWhenUsed="1"/>
-    <w:lsdException w:name="Outline List 2" w:semiHidden="1" w:unhideWhenUsed="1"/>
-    <w:lsdException w:name="Outline List 3" w:semiHidden="1" w:unhideWhenUsed="1"/>
-    <w:lsdException w:name="Table Simple 1" w:semiHidden="1" w:unhideWhenUsed="1"/>
-    <w:lsdException w:name="Table Simple 2" w:semiHidden="1" w:unhideWhenUsed="1"/>
-    <w:lsdException w:name="Table Simple 3" w:semiHidden="1" w:unhideWhenUsed="1"/>
-    <w:lsdException w:name="Table Classic 1" w:semiHidden="1" w:unhideWhenUsed="1"/>
-    <w:lsdException w:name="Table Classic 2" w:semiHidden="1" w:unhideWhenUsed="1"/>
-    <w:lsdException w:name="Table Classic 3" w:semiHidden="1" w:unhideWhenUsed="1"/>
-    <w:lsdException w:name="Table Classic 4" w:semiHidden="1" w:unhideWhenUsed="1"/>
-    <w:lsdException w:name="Table Colorful 1" w:semiHidden="1" w:unhideWhenUsed="1"/>
-    <w:lsdException w:name="Table Colorful 2" w:semiHidden="1" w:unhideWhenUsed="1"/>
-    <w:lsdException w:name="Table Colorful 3" w:semiHidden="1" w:unhideWhenUsed="1"/>
-    <w:lsdException w:name="Table Columns 1" w:semiHidden="1" w:unhideWhenUsed="1"/>
-    <w:lsdException w:name="Table Columns 2" w:semiHidden="1" w:unhideWhenUsed="1"/>
-    <w:lsdException w:name="Table Columns 3" w:semiHidden="1" w:unhideWhenUsed="1"/>
-    <w:lsdException w:name="Table Columns 4" w:semiHidden="1" w:unhideWhenUsed="1"/>
-    <w:lsdException w:name="Table Columns 5" w:semiHidden="1" w:unhideWhenUsed="1"/>
-    <w:lsdException w:name="Table Grid 1" w:semiHidden="1" w:unhideWhenUsed="1"/>
-    <w:lsdException w:name="Table Grid 2" w:semiHidden="1" w:unhideWhenUsed="1"/>
-    <w:lsdException w:name="Table Grid 3" w:semiHidden="1" w:unhideWhenUsed="1"/>
-    <w:lsdException w:name="Table Grid 4" w:semiHidden="1" w:unhideWhenUsed="1"/>
-    <w:lsdException w:name="Table Grid 5" w:semiHidden="1" w:unhideWhenUsed="1"/>
-    <w:lsdException w:name="Table Grid 6" w:semiHidden="1" w:unhideWhenUsed="1"/>
-    <w:lsdException w:name="Table Grid 7" w:semiHidden="1" w:unhideWhenUsed="1"/>
-    <w:lsdException w:name="Table Grid 8" w:semiHidden="1" w:unhideWhenUsed="1"/>
-    <w:lsdException w:name="Table List 1" w:semiHidden="1" w:unhideWhenUsed="1"/>
-    <w:lsdException w:name="Table List 2" w:semiHidden="1" w:unhideWhenUsed="1"/>
-    <w:lsdException w:name="Table List 3" w:semiHidden="1" w:unhideWhenUsed="1"/>
-    <w:lsdException w:name="Table List 4" w:semiHidden="1" w:unhideWhenUsed="1"/>
-    <w:lsdException w:name="Table List 5" w:semiHidden="1" w:unhideWhenUsed="1"/>
-    <w:lsdException w:name="Table List 6" w:semiHidden="1" w:unhideWhenUsed="1"/>
-    <w:lsdException w:name="Table List 7" w:semiHidden="1" w:unhideWhenUsed="1"/>
-    <w:lsdException w:name="Table List 8" w:semiHidden="1" w:unhideWhenUsed="1"/>
-    <w:lsdException w:name="Table 3D effects 1" w:semiHidden="1" w:unhideWhenUsed="1"/>
-    <w:lsdException w:name="Table 3D effects 2" w:semiHidden="1" w:unhideWhenUsed="1"/>
-    <w:lsdException w:name="Table 3D effects 3" w:semiHidden="1" w:unhideWhenUsed="1"/>
-    <w:lsdException w:name="Table Contemporary" w:semiHidden="1" w:unhideWhenUsed="1"/>
-    <w:lsdException w:name="Table Elegant" w:semiHidden="1" w:unhideWhenUsed="1"/>
-    <w:lsdException w:name="Table Professional" w:semiHidden="1" w:unhideWhenUsed="1"/>
-    <w:lsdException w:name="Table Subtle 1" w:semiHidden="1" w:unhideWhenUsed="1"/>
-    <w:lsdException w:name="Table Subtle 2" w:semiHidden="1" w:unhideWhenUsed="1"/>
-    <w:lsdException w:name="Table Web 1" w:semiHidden="1" w:unhideWhenUsed="1"/>
-    <w:lsdException w:name="Table Web 2" w:semiHidden="1" w:unhideWhenUsed="1"/>
-    <w:lsdException w:name="Table Web 3" w:semiHidden="1" w:unhideWhenUsed="1"/>
-    <w:lsdException w:name="Balloon Text" w:semiHidden="1" w:unhideWhenUsed="1"/>
-    <w:lsdException w:name="Table Grid" w:uiPriority="39"/>
-    <w:lsdException w:name="Table Theme" w:semiHidden="1" w:unhideWhenUsed="1"/>
-    <w:lsdException w:name="Placeholder Text" w:semiHidden="1"/>
-    <w:lsdException w:name="No Spacing" w:uiPriority="1" w:qFormat="1"/>
-    <w:lsdException w:name="Light Shading" w:uiPriority="60"/>
-    <w:lsdException w:name="Light List" w:uiPriority="61"/>
-    <w:lsdException w:name="Light Grid" w:uiPriority="62"/>
-    <w:lsdException w:name="Medium Shading 1" w:uiPriority="63"/>
-    <w:lsdException w:name="Medium Shading 2" w:uiPriority="64"/>
-    <w:lsdException w:name="Medium List 1" w:uiPriority="65"/>
-    <w:lsdException w:name="Medium List 2" w:uiPriority="66"/>
-    <w:lsdException w:name="Medium Grid 1" w:uiPriority="67"/>
-    <w:lsdException w:name="Medium Grid 2" w:uiPriority="68"/>
-    <w:lsdException w:name="Medium Grid 3" w:uiPriority="69"/>
-    <w:lsdException w:name="Dark List" w:uiPriority="70"/>
-    <w:lsdException w:name="Colorful Shading" w:uiPriority="71"/>
-    <w:lsdException w:name="Colorful List" w:uiPriority="72"/>
-    <w:lsdException w:name="Colorful Grid" w:uiPriority="73"/>
-    <w:lsdException w:name="Light Shading Accent 1" w:uiPriority="60"/>
-    <w:lsdException w:name="Light List Accent 1" w:uiPriority="61"/>
-    <w:lsdException w:name="Light Grid Accent 1" w:uiPriority="62"/>
-    <w:lsdException w:name="Medium Shading 1 Accent 1" w:uiPriority="63"/>
-    <w:lsdException w:name="Medium Shading 2 Accent 1" w:uiPriority="64"/>
-    <w:lsdException w:name="Medium List 1 Accent 1" w:uiPriority="65"/>
-    <w:lsdException w:name="Revision" w:semiHidden="1"/>
-    <w:lsdException w:name="List Paragraph" w:uiPriority="34" w:qFormat="1"/>
-    <w:lsdException w:name="Quote" w:uiPriority="29" w:qFormat="1"/>
-    <w:lsdException w:name="Intense Quote" w:uiPriority="30" w:qFormat="1"/>
-    <w:lsdException w:name="Medium List 2 Accent 1" w:uiPriority="66"/>
-    <w:lsdException w:name="Medium Grid 1 Accent 1" w:uiPriority="67"/>
-    <w:lsdException w:name="Medium Grid 2 Accent 1" w:uiPriority="68"/>
-    <w:lsdException w:name="Medium Grid 3 Accent 1" w:uiPriority="69"/>
-    <w:lsdException w:name="Dark List Accent 1" w:uiPriority="70"/>
-    <w:lsdException w:name="Colorful Shading Accent 1" w:uiPriority="71"/>
-    <w:lsdException w:name="Colorful List Accent 1" w:uiPriority="72"/>
-    <w:lsdException w:name="Colorful Grid Accent 1" w:uiPriority="73"/>
-    <w:lsdException w:name="Light Shading Accent 2" w:uiPriority="60"/>
-    <w:lsdException w:name="Light List Accent 2" w:uiPriority="61"/>
-    <w:lsdException w:name="Light Grid Accent 2" w:uiPriority="62"/>
-    <w:lsdException w:name="Medium Shading 1 Accent 2" w:uiPriority="63"/>
-    <w:lsdException w:name="Medium Shading 2 Accent 2" w:uiPriority="64"/>
-    <w:lsdException w:name="Medium List 1 Accent 2" w:uiPriority="65"/>
-    <w:lsdException w:name="Medium List 2 Accent 2" w:uiPriority="66"/>
-    <w:lsdException w:name="Medium Grid 1 Accent 2" w:uiPriority="67"/>
-    <w:lsdException w:name="Medium Grid 2 Accent 2" w:uiPriority="68"/>
-    <w:lsdException w:name="Medium Grid 3 Accent 2" w:uiPriority="69"/>
-    <w:lsdException w:name="Dark List Accent 2" w:uiPriority="70"/>
-    <w:lsdException w:name="Colorful Shading Accent 2" w:uiPriority="71"/>
-    <w:lsdException w:name="Colorful List Accent 2" w:uiPriority="72"/>
-    <w:lsdException w:name="Colorful Grid Accent 2" w:uiPriority="73"/>
-    <w:lsdException w:name="Light Shading Accent 3" w:uiPriority="60"/>
-    <w:lsdException w:name="Light List Accent 3" w:uiPriority="61"/>
-    <w:lsdException w:name="Light Grid Accent 3" w:uiPriority="62"/>
-    <w:lsdException w:name="Medium Shading 1 Accent 3" w:uiPriority="63"/>
-    <w:lsdException w:name="Medium Shading 2 Accent 3" w:uiPriority="64"/>
-    <w:lsdException w:name="Medium List 1 Accent 3" w:uiPriority="65"/>
-    <w:lsdException w:name="Medium List 2 Accent 3" w:uiPriority="66"/>
-    <w:lsdException w:name="Medium Grid 1 Accent 3" w:uiPriority="67"/>
-    <w:lsdException w:name="Medium Grid 2 Accent 3" w:uiPriority="68"/>
-    <w:lsdException w:name="Medium Grid 3 Accent 3" w:uiPriority="69"/>
-    <w:lsdException w:name="Dark List Accent 3" w:uiPriority="70"/>
-    <w:lsdException w:name="Colorful Shading Accent 3" w:uiPriority="71"/>
-    <w:lsdException w:name="Colorful List Accent 3" w:uiPriority="72"/>
-    <w:lsdException w:name="Colorful Grid Accent 3" w:uiPriority="73"/>
-    <w:lsdException w:name="Light Shading Accent 4" w:uiPriority="60"/>
-    <w:lsdException w:name="Light List Accent 4" w:uiPriority="61"/>
-    <w:lsdException w:name="Light Grid Accent 4" w:uiPriority="62"/>
-    <w:lsdException w:name="Medium Shading 1 Accent 4" w:uiPriority="63"/>
-    <w:lsdException w:name="Medium Shading 2 Accent 4" w:uiPriority="64"/>
-    <w:lsdException w:name="Medium List 1 Accent 4" w:uiPriority="65"/>
-    <w:lsdException w:name="Medium List 2 Accent 4" w:uiPriority="66"/>
-    <w:lsdException w:name="Medium Grid 1 Accent 4" w:uiPriority="67"/>
-    <w:lsdException w:name="Medium Grid 2 Accent 4" w:uiPriority="68"/>
-    <w:lsdException w:name="Medium Grid 3 Accent 4" w:uiPriority="69"/>
-    <w:lsdException w:name="Dark List Accent 4" w:uiPriority="70"/>
-    <w:lsdException w:name="Colorful Shading Accent 4" w:uiPriority="71"/>
-    <w:lsdException w:name="Colorful List Accent 4" w:uiPriority="72"/>
-    <w:lsdException w:name="Colorful Grid Accent 4" w:uiPriority="73"/>
-    <w:lsdException w:name="Light Shading Accent 5" w:uiPriority="60"/>
-    <w:lsdException w:name="Light List Accent 5" w:uiPriority="61"/>
-    <w:lsdException w:name="Light Grid Accent 5" w:uiPriority="62"/>
-    <w:lsdException w:name="Medium Shading 1 Accent 5" w:uiPriority="63"/>
-    <w:lsdException w:name="Medium Shading 2 Accent 5" w:uiPriority="64"/>
-    <w:lsdException w:name="Medium List 1 Accent 5" w:uiPriority="65"/>
-    <w:lsdException w:name="Medium List 2 Accent 5" w:uiPriority="66"/>
-    <w:lsdException w:name="Medium Grid 1 Accent 5" w:uiPriority="67"/>
-    <w:lsdException w:name="Medium Grid 2 Accent 5" w:uiPriority="68"/>
-    <w:lsdException w:name="Medium Grid 3 Accent 5" w:uiPriority="69"/>
-    <w:lsdException w:name="Dark List Accent 5" w:uiPriority="70"/>
-    <w:lsdException w:name="Colorful Shading Accent 5" w:uiPriority="71"/>
-    <w:lsdException w:name="Colorful List Accent 5" w:uiPriority="72"/>
-    <w:lsdException w:name="Colorful Grid Accent 5" w:uiPriority="73"/>
-    <w:lsdException w:name="Light Shading Accent 6" w:uiPriority="60"/>
-    <w:lsdException w:name="Light List Accent 6" w:uiPriority="61"/>
-    <w:lsdException w:name="Light Grid Accent 6" w:uiPriority="62"/>
-    <w:lsdException w:name="Medium Shading 1 Accent 6" w:uiPriority="63"/>
-    <w:lsdException w:name="Medium Shading 2 Accent 6" w:uiPriority="64"/>
-    <w:lsdException w:name="Medium List 1 Accent 6" w:uiPriority="65"/>
-    <w:lsdException w:name="Medium List 2 Accent 6" w:uiPriority="66"/>
-    <w:lsdException w:name="Medium Grid 1 Accent 6" w:uiPriority="67"/>
-    <w:lsdException w:name="Medium Grid 2 Accent 6" w:uiPriority="68"/>
-    <w:lsdException w:name="Medium Grid 3 Accent 6" w:uiPriority="69"/>
-    <w:lsdException w:name="Dark List Accent 6" w:uiPriority="70"/>
-    <w:lsdException w:name="Colorful Shading Accent 6" w:uiPriority="71"/>
-    <w:lsdException w:name="Colorful List Accent 6" w:uiPriority="72"/>
-    <w:lsdException w:name="Colorful Grid Accent 6" w:uiPriority="73"/>
-    <w:lsdException w:name="Subtle Emphasis" w:uiPriority="19" w:qFormat="1"/>
-    <w:lsdException w:name="Intense Emphasis" w:uiPriority="21" w:qFormat="1"/>
-    <w:lsdException w:name="Subtle Reference" w:uiPriority="31" w:qFormat="1"/>
-    <w:lsdException w:name="Intense Reference" w:uiPriority="32" w:qFormat="1"/>
-    <w:lsdException w:name="Book Title" w:uiPriority="33" w:qFormat="1"/>
-    <w:lsdException w:name="Bibliography" w:semiHidden="1" w:uiPriority="37" w:unhideWhenUsed="1"/>
-    <w:lsdException w:name="TOC Heading" w:semiHidden="1" w:uiPriority="39" w:unhideWhenUsed="1" w:qFormat="1"/>
-    <w:lsdException w:name="Plain Table 1" w:uiPriority="41"/>
-    <w:lsdException w:name="Plain Table 2" w:uiPriority="42"/>
-    <w:lsdException w:name="Plain Table 3" w:uiPriority="43"/>
-    <w:lsdException w:name="Plain Table 4" w:uiPriority="44"/>
-    <w:lsdException w:name="Plain Table 5" w:uiPriority="45"/>
-    <w:lsdException w:name="Grid Table Light" w:uiPriority="40"/>
-    <w:lsdException w:name="Grid Table 1 Light" w:uiPriority="46"/>
-    <w:lsdException w:name="Grid Table 2" w:uiPriority="47"/>
-    <w:lsdException w:name="Grid Table 3" w:uiPriority="48"/>
-    <w:lsdException w:name="Grid Table 4" w:uiPriority="49"/>
-    <w:lsdException w:name="Grid Table 5 Dark" w:uiPriority="50"/>
-    <w:lsdException w:name="Grid Table 6 Colorful" w:uiPriority="51"/>
-    <w:lsdException w:name="Grid Table 7 Colorful" w:uiPriority="52"/>
-    <w:lsdException w:name="Grid Table 1 Light Accent 1" w:uiPriority="46"/>
-    <w:lsdException w:name="Grid Table 2 Accent 1" w:uiPriority="47"/>
-    <w:lsdException w:name="Grid Table 3 Accent 1" w:uiPriority="48"/>
-    <w:lsdException w:name="Grid Table 4 Accent 1" w:uiPriority="49"/>
-    <w:lsdException w:name="Grid Table 5 Dark Accent 1" w:uiPriority="50"/>
-    <w:lsdException w:name="Grid Table 6 Colorful Accent 1" w:uiPriority="51"/>
-    <w:lsdException w:name="Grid Table 7 Colorful Accent 1" w:uiPriority="52"/>
-    <w:lsdException w:name="Grid Table 1 Light Accent 2" w:uiPriority="46"/>
-    <w:lsdException w:name="Grid Table 2 Accent 2" w:uiPriority="47"/>
-    <w:lsdException w:name="Grid Table 3 Accent 2" w:uiPriority="48"/>
-    <w:lsdException w:name="Grid Table 4 Accent 2" w:uiPriority="49"/>
-    <w:lsdException w:name="Grid Table 5 Dark Accent 2" w:uiPriority="50"/>
-    <w:lsdException w:name="Grid Table 6 Colorful Accent 2" w:uiPriority="51"/>
-    <w:lsdException w:name="Grid Table 7 Colorful Accent 2" w:uiPriority="52"/>
-    <w:lsdException w:name="Grid Table 1 Light Accent 3" w:uiPriority="46"/>
-    <w:lsdException w:name="Grid Table 2 Accent 3" w:uiPriority="47"/>
-    <w:lsdException w:name="Grid Table 3 Accent 3" w:uiPriority="48"/>
-    <w:lsdException w:name="Grid Table 4 Accent 3" w:uiPriority="49"/>
-    <w:lsdException w:name="Grid Table 5 Dark Accent 3" w:uiPriority="50"/>
-    <w:lsdException w:name="Grid Table 6 Colorful Accent 3" w:uiPriority="51"/>
-    <w:lsdException w:name="Grid Table 7 Colorful Accent 3" w:uiPriority="52"/>
-    <w:lsdException w:name="Grid Table 1 Light Accent 4" w:uiPriority="46"/>
-    <w:lsdException w:name="Grid Table 2 Accent 4" w:uiPriority="47"/>
-    <w:lsdException w:name="Grid Table 3 Accent 4" w:uiPriority="48"/>
-    <w:lsdException w:name="Grid Table 4 Accent 4" w:uiPriority="49"/>
-    <w:lsdException w:name="Grid Table 5 Dark Accent 4" w:uiPriority="50"/>
-    <w:lsdException w:name="Grid Table 6 Colorful Accent 4" w:uiPriority="51"/>
-    <w:lsdException w:name="Grid Table 7 Colorful Accent 4" w:uiPriority="52"/>
-    <w:lsdException w:name="Grid Table 1 Light Accent 5" w:uiPriority="46"/>
-    <w:lsdException w:name="Grid Table 2 Accent 5" w:uiPriority="47"/>
-    <w:lsdException w:name="Grid Table 3 Accent 5" w:uiPriority="48"/>
-    <w:lsdException w:name="Grid Table 4 Accent 5" w:uiPriority="49"/>
-    <w:lsdException w:name="Grid Table 5 Dark Accent 5" w:uiPriority="50"/>
-    <w:lsdException w:name="Grid Table 6 Colorful Accent 5" w:uiPriority="51"/>
-    <w:lsdException w:name="Grid Table 7 Colorful Accent 5" w:uiPriority="52"/>
-    <w:lsdException w:name="Grid Table 1 Light Accent 6" w:uiPriority="46"/>
-    <w:lsdException w:name="Grid Table 2 Accent 6" w:uiPriority="47"/>
-    <w:lsdException w:name="Grid Table 3 Accent 6" w:uiPriority="48"/>
-    <w:lsdException w:name="Grid Table 4 Accent 6" w:uiPriority="49"/>
-    <w:lsdException w:name="Grid Table 5 Dark Accent 6" w:uiPriority="50"/>
-    <w:lsdException w:name="Grid Table 6 Colorful Accent 6" w:uiPriority="51"/>
-    <w:lsdException w:name="Grid Table 7 Colorful Accent 6" w:uiPriority="52"/>
-    <w:lsdException w:name="List Table 1 Light" w:uiPriority="46"/>
-    <w:lsdException w:name="List Table 2" w:uiPriority="47"/>
-    <w:lsdException w:name="List Table 3" w:uiPriority="48"/>
-    <w:lsdException w:name="List Table 4" w:uiPriority="49"/>
-    <w:lsdException w:name="List Table 5 Dark" w:uiPriority="50"/>
-    <w:lsdException w:name="List Table 6 Colorful" w:uiPriority="51"/>
-    <w:lsdException w:name="List Table 7 Colorful" w:uiPriority="52"/>
-    <w:lsdException w:name="List Table 1 Light Accent 1" w:uiPriority="46"/>
-    <w:lsdException w:name="List Table 2 Accent 1" w:uiPriority="47"/>
-    <w:lsdException w:name="List Table 3 Accent 1" w:uiPriority="48"/>
-    <w:lsdException w:name="List Table 4 Accent 1" w:uiPriority="49"/>
-    <w:lsdException w:name="List Table 5 Dark Accent 1" w:uiPriority="50"/>
-    <w:lsdException w:name="List Table 6 Colorful Accent 1" w:uiPriority="51"/>
-    <w:lsdException w:name="List Table 7 Colorful Accent 1" w:uiPriority="52"/>
-    <w:lsdException w:name="List Table 1 Light Accent 2" w:uiPriority="46"/>
-    <w:lsdException w:name="List Table 2 Accent 2" w:uiPriority="47"/>
-    <w:lsdException w:name="List Table 3 Accent 2" w:uiPriority="48"/>
-    <w:lsdException w:name="List Table 4 Accent 2" w:uiPriority="49"/>
-    <w:lsdException w:name="List Table 5 Dark Accent 2" w:uiPriority="50"/>
-    <w:lsdException w:name="List Table 6 Colorful Accent 2" w:uiPriority="51"/>
-    <w:lsdException w:name="List Table 7 Colorful Accent 2" w:uiPriority="52"/>
-    <w:lsdException w:name="List Table 1 Light Accent 3" w:uiPriority="46"/>
-    <w:lsdException w:name="List Table 2 Accent 3" w:uiPriority="47"/>
-    <w:lsdException w:name="List Table 3 Accent 3" w:uiPriority="48"/>
-    <w:lsdException w:name="List Table 4 Accent 3" w:uiPriority="49"/>
-    <w:lsdException w:name="List Table 5 Dark Accent 3" w:uiPriority="50"/>
-    <w:lsdException w:name="List Table 6 Colorful Accent 3" w:uiPriority="51"/>
-    <w:lsdException w:name="List Table 7 Colorful Accent 3" w:uiPriority="52"/>
-    <w:lsdException w:name="List Table 1 Light Accent 4" w:uiPriority="46"/>
-    <w:lsdException w:name="List Table 2 Accent 4" w:uiPriority="47"/>
-    <w:lsdException w:name="List Table 3 Accent 4" w:uiPriority="48"/>
-    <w:lsdException w:name="List Table 4 Accent 4" w:uiPriority="49"/>
-    <w:lsdException w:name="List Table 5 Dark Accent 4" w:uiPriority="50"/>
-    <w:lsdException w:name="List Table 6 Colorful Accent 4" w:uiPriority="51"/>
-    <w:lsdException w:name="List Table 7 Colorful Accent 4" w:uiPriority="52"/>
-    <w:lsdException w:name="List Table 1 Light Accent 5" w:uiPriority="46"/>
-    <w:lsdException w:name="List Table 2 Accent 5" w:uiPriority="47"/>
-    <w:lsdException w:name="List Table 3 Accent 5" w:uiPriority="48"/>
-    <w:lsdException w:name="List Table 4 Accent 5" w:uiPriority="49"/>
-    <w:lsdException w:name="List Table 5 Dark Accent 5" w:uiPriority="50"/>
-    <w:lsdException w:name="List Table 6 Colorful Accent 5" w:uiPriority="51"/>
-    <w:lsdException w:name="List Table 7 Colorful Accent 5" w:uiPriority="52"/>
-    <w:lsdException w:name="List Table 1 Light Accent 6" w:uiPriority="46"/>
-    <w:lsdException w:name="List Table 2 Accent 6" w:uiPriority="47"/>
-    <w:lsdException w:name="List Table 3 Accent 6" w:uiPriority="48"/>
-    <w:lsdException w:name="List Table 4 Accent 6" w:uiPriority="49"/>
-    <w:lsdException w:name="List Table 5 Dark Accent 6" w:uiPriority="50"/>
-    <w:lsdException w:name="List Table 6 Colorful Accent 6" w:uiPriority="51"/>
-    <w:lsdException w:name="List Table 7 Colorful Accent 6" w:uiPriority="52"/>
-    <w:lsdException w:name="Mention" w:semiHidden="1" w:unhideWhenUsed="1"/>
-    <w:lsdException w:name="Smart Hyperlink" w:semiHidden="1" w:unhideWhenUsed="1"/>
-    <w:lsdException w:name="Hashtag" w:semiHidden="1" w:unhideWhenUsed="1"/>
-    <w:lsdException w:name="Unresolved Mention" w:semiHidden="1" w:unhideWhenUsed="1"/>
-    <w:lsdException w:name="Smart Link" w:semiHidden="1" w:unhideWhenUsed="1"/>
+  <w:latentStyles w:defLockedState="0" w:defUIPriority="99" w:defSemiHidden="1" w:defUnhideWhenUsed="1" w:defQFormat="0" w:count="267">
+    <w:lsdException w:name="Normal" w:semiHidden="0" w:uiPriority="0" w:unhideWhenUsed="0" w:qFormat="1"/>
+    <w:lsdException w:name="heading 1" w:semiHidden="0" w:uiPriority="9" w:unhideWhenUsed="0" w:qFormat="1"/>
+    <w:lsdException w:name="heading 2" w:uiPriority="9" w:qFormat="1"/>
+    <w:lsdException w:name="heading 3" w:uiPriority="9" w:qFormat="1"/>
+    <w:lsdException w:name="heading 4" w:uiPriority="9" w:qFormat="1"/>
+    <w:lsdException w:name="heading 5" w:uiPriority="9" w:qFormat="1"/>
+    <w:lsdException w:name="heading 6" w:uiPriority="9" w:qFormat="1"/>
+    <w:lsdException w:name="heading 7" w:uiPriority="9" w:qFormat="1"/>
+    <w:lsdException w:name="heading 8" w:uiPriority="9" w:qFormat="1"/>
+    <w:lsdException w:name="heading 9" w:uiPriority="9" w:qFormat="1"/>
+    <w:lsdException w:name="toc 1" w:uiPriority="39"/>
+    <w:lsdException w:name="toc 2" w:uiPriority="39"/>
+    <w:lsdException w:name="toc 3" w:uiPriority="39"/>
+    <w:lsdException w:name="toc 4" w:uiPriority="39"/>
+    <w:lsdException w:name="toc 5" w:uiPriority="39"/>
+    <w:lsdException w:name="toc 6" w:uiPriority="39"/>
+    <w:lsdException w:name="toc 7" w:uiPriority="39"/>
+    <w:lsdException w:name="toc 8" w:uiPriority="39"/>
+    <w:lsdException w:name="toc 9" w:uiPriority="39"/>
+    <w:lsdException w:name="caption" w:uiPriority="35" w:qFormat="1"/>
+    <w:lsdException w:name="Title" w:semiHidden="0" w:uiPriority="10" w:unhideWhenUsed="0" w:qFormat="1"/>
+    <w:lsdException w:name="Default Paragraph Font" w:uiPriority="1"/>
+    <w:lsdException w:name="Subtitle" w:semiHidden="0" w:uiPriority="11" w:unhideWhenUsed="0" w:qFormat="1"/>
+    <w:lsdException w:name="Strong" w:semiHidden="0" w:uiPriority="22" w:unhideWhenUsed="0" w:qFormat="1"/>
+    <w:lsdException w:name="Emphasis" w:semiHidden="0" w:uiPriority="20" w:unhideWhenUsed="0" w:qFormat="1"/>
+    <w:lsdException w:name="Table Grid" w:semiHidden="0" w:uiPriority="39" w:unhideWhenUsed="0"/>
+    <w:lsdException w:name="Placeholder Text" w:unhideWhenUsed="0"/>
+    <w:lsdException w:name="No Spacing" w:semiHidden="0" w:uiPriority="1" w:unhideWhenUsed="0" w:qFormat="1"/>
+    <w:lsdException w:name="Light Shading" w:semiHidden="0" w:uiPriority="60" w:unhideWhenUsed="0"/>
+    <w:lsdException w:name="Light List" w:semiHidden="0" w:uiPriority="61" w:unhideWhenUsed="0"/>
+    <w:lsdException w:name="Light Grid" w:semiHidden="0" w:uiPriority="62" w:unhideWhenUsed="0"/>
+    <w:lsdException w:name="Medium Shading 1" w:semiHidden="0" w:uiPriority="63" w:unhideWhenUsed="0"/>
+    <w:lsdException w:name="Medium Shading 2" w:semiHidden="0" w:uiPriority="64" w:unhideWhenUsed="0"/>
+    <w:lsdException w:name="Medium List 1" w:semiHidden="0" w:uiPriority="65" w:unhideWhenUsed="0"/>
+    <w:lsdException w:name="Medium List 2" w:semiHidden="0" w:uiPriority="66" w:unhideWhenUsed="0"/>
+    <w:lsdException w:name="Medium Grid 1" w:semiHidden="0" w:uiPriority="67" w:unhideWhenUsed="0"/>
+    <w:lsdException w:name="Medium Grid 2" w:semiHidden="0" w:uiPriority="68" w:unhideWhenUsed="0"/>
+    <w:lsdException w:name="Medium Grid 3" w:semiHidden="0" w:uiPriority="69" w:unhideWhenUsed="0"/>
+    <w:lsdException w:name="Dark List" w:semiHidden="0" w:uiPriority="70" w:unhideWhenUsed="0"/>
+    <w:lsdException w:name="Colorful Shading" w:semiHidden="0" w:uiPriority="71" w:unhideWhenUsed="0"/>
+    <w:lsdException w:name="Colorful List" w:semiHidden="0" w:uiPriority="72" w:unhideWhenUsed="0"/>
+    <w:lsdException w:name="Colorful Grid" w:semiHidden="0" w:uiPriority="73" w:unhideWhenUsed="0"/>
+    <w:lsdException w:name="Light Shading Accent 1" w:semiHidden="0" w:uiPriority="60" w:unhideWhenUsed="0"/>
+    <w:lsdException w:name="Light List Accent 1" w:semiHidden="0" w:uiPriority="61" w:unhideWhenUsed="0"/>
+    <w:lsdException w:name="Light Grid Accent 1" w:semiHidden="0" w:uiPriority="62" w:unhideWhenUsed="0"/>
+    <w:lsdException w:name="Medium Shading 1 Accent 1" w:semiHidden="0" w:uiPriority="63" w:unhideWhenUsed="0"/>
+    <w:lsdException w:name="Medium Shading 2 Accent 1" w:semiHidden="0" w:uiPriority="64" w:unhideWhenUsed="0"/>
+    <w:lsdException w:name="Medium List 1 Accent 1" w:semiHidden="0" w:uiPriority="65" w:unhideWhenUsed="0"/>
+    <w:lsdException w:name="Revision" w:unhideWhenUsed="0"/>
+    <w:lsdException w:name="List Paragraph" w:semiHidden="0" w:uiPriority="34" w:unhideWhenUsed="0" w:qFormat="1"/>
+    <w:lsdException w:name="Quote" w:semiHidden="0" w:uiPriority="29" w:unhideWhenUsed="0" w:qFormat="1"/>
+    <w:lsdException w:name="Intense Quote" w:semiHidden="0" w:uiPriority="30" w:unhideWhenUsed="0" w:qFormat="1"/>
+    <w:lsdException w:name="Medium List 2 Accent 1" w:semiHidden="0" w:uiPriority="66" w:unhideWhenUsed="0"/>
+    <w:lsdException w:name="Medium Grid 1 Accent 1" w:semiHidden="0" w:uiPriority="67" w:unhideWhenUsed="0"/>
+    <w:lsdException w:name="Medium Grid 2 Accent 1" w:semiHidden="0" w:uiPriority="68" w:unhideWhenUsed="0"/>
+    <w:lsdException w:name="Medium Grid 3 Accent 1" w:semiHidden="0" w:uiPriority="69" w:unhideWhenUsed="0"/>
+    <w:lsdException w:name="Dark List Accent 1" w:semiHidden="0" w:uiPriority="70" w:unhideWhenUsed="0"/>
+    <w:lsdException w:name="Colorful Shading Accent 1" w:semiHidden="0" w:uiPriority="71" w:unhideWhenUsed="0"/>
+    <w:lsdException w:name="Colorful List Accent 1" w:semiHidden="0" w:uiPriority="72" w:unhideWhenUsed="0"/>
+    <w:lsdException w:name="Colorful Grid Accent 1" w:semiHidden="0" w:uiPriority="73" w:unhideWhenUsed="0"/>
+    <w:lsdException w:name="Light Shading Accent 2" w:semiHidden="0" w:uiPriority="60" w:unhideWhenUsed="0"/>
+    <w:lsdException w:name="Light List Accent 2" w:semiHidden="0" w:uiPriority="61" w:unhideWhenUsed="0"/>
+    <w:lsdException w:name="Light Grid Accent 2" w:semiHidden="0" w:uiPriority="62" w:unhideWhenUsed="0"/>
+    <w:lsdException w:name="Medium Shading 1 Accent 2" w:semiHidden="0" w:uiPriority="63" w:unhideWhenUsed="0"/>
+    <w:lsdException w:name="Medium Shading 2 Accent 2" w:semiHidden="0" w:uiPriority="64" w:unhideWhenUsed="0"/>
+    <w:lsdException w:name="Medium List 1 Accent 2" w:semiHidden="0" w:uiPriority="65" w:unhideWhenUsed="0"/>
+    <w:lsdException w:name="Medium List 2 Accent 2" w:semiHidden="0" w:uiPriority="66" w:unhideWhenUsed="0"/>
+    <w:lsdException w:name="Medium Grid 1 Accent 2" w:semiHidden="0" w:uiPriority="67" w:unhideWhenUsed="0"/>
+    <w:lsdException w:name="Medium Grid 2 Accent 2" w:semiHidden="0" w:uiPriority="68" w:unhideWhenUsed="0"/>
+    <w:lsdException w:name="Medium Grid 3 Accent 2" w:semiHidden="0" w:uiPriority="69" w:unhideWhenUsed="0"/>
+    <w:lsdException w:name="Dark List Accent 2" w:semiHidden="0" w:uiPriority="70" w:unhideWhenUsed="0"/>
+    <w:lsdException w:name="Colorful Shading Accent 2" w:semiHidden="0" w:uiPriority="71" w:unhideWhenUsed="0"/>
+    <w:lsdException w:name="Colorful List Accent 2" w:semiHidden="0" w:uiPriority="72" w:unhideWhenUsed="0"/>
+    <w:lsdException w:name="Colorful Grid Accent 2" w:semiHidden="0" w:uiPriority="73" w:unhideWhenUsed="0"/>
+    <w:lsdException w:name="Light Shading Accent 3" w:semiHidden="0" w:uiPriority="60" w:unhideWhenUsed="0"/>
+    <w:lsdException w:name="Light List Accent 3" w:semiHidden="0" w:uiPriority="61" w:unhideWhenUsed="0"/>
+    <w:lsdException w:name="Light Grid Accent 3" w:semiHidden="0" w:uiPriority="62" w:unhideWhenUsed="0"/>
+    <w:lsdException w:name="Medium Shading 1 Accent 3" w:semiHidden="0" w:uiPriority="63" w:unhideWhenUsed="0"/>
+    <w:lsdException w:name="Medium Shading 2 Accent 3" w:semiHidden="0" w:uiPriority="64" w:unhideWhenUsed="0"/>
+    <w:lsdException w:name="Medium List 1 Accent 3" w:semiHidden="0" w:uiPriority="65" w:unhideWhenUsed="0"/>
+    <w:lsdException w:name="Medium List 2 Accent 3" w:semiHidden="0" w:uiPriority="66" w:unhideWhenUsed="0"/>
+    <w:lsdException w:name="Medium Grid 1 Accent 3" w:semiHidden="0" w:uiPriority="67" w:unhideWhenUsed="0"/>
+    <w:lsdException w:name="Medium Grid 2 Accent 3" w:semiHidden="0" w:uiPriority="68" w:unhideWhenUsed="0"/>
+    <w:lsdException w:name="Medium Grid 3 Accent 3" w:semiHidden="0" w:uiPriority="69" w:unhideWhenUsed="0"/>
+    <w:lsdException w:name="Dark List Accent 3" w:semiHidden="0" w:uiPriority="70" w:unhideWhenUsed="0"/>
+    <w:lsdException w:name="Colorful Shading Accent 3" w:semiHidden="0" w:uiPriority="71" w:unhideWhenUsed="0"/>
+    <w:lsdException w:name="Colorful List Accent 3" w:semiHidden="0" w:uiPriority="72" w:unhideWhenUsed="0"/>
+    <w:lsdException w:name="Colorful Grid Accent 3" w:semiHidden="0" w:uiPriority="73" w:unhideWhenUsed="0"/>
+    <w:lsdException w:name="Light Shading Accent 4" w:semiHidden="0" w:uiPriority="60" w:unhideWhenUsed="0"/>
+    <w:lsdException w:name="Light List Accent 4" w:semiHidden="0" w:uiPriority="61" w:unhideWhenUsed="0"/>
+    <w:lsdException w:name="Light Grid Accent 4" w:semiHidden="0" w:uiPriority="62" w:unhideWhenUsed="0"/>
+    <w:lsdException w:name="Medium Shading 1 Accent 4" w:semiHidden="0" w:uiPriority="63" w:unhideWhenUsed="0"/>
+    <w:lsdException w:name="Medium Shading 2 Accent 4" w:semiHidden="0" w:uiPriority="64" w:unhideWhenUsed="0"/>
+    <w:lsdException w:name="Medium List 1 Accent 4" w:semiHidden="0" w:uiPriority="65" w:unhideWhenUsed="0"/>
+    <w:lsdException w:name="Medium List 2 Accent 4" w:semiHidden="0" w:uiPriority="66" w:unhideWhenUsed="0"/>
+    <w:lsdException w:name="Medium Grid 1 Accent 4" w:semiHidden="0" w:uiPriority="67" w:unhideWhenUsed="0"/>
+    <w:lsdException w:name="Medium Grid 2 Accent 4" w:semiHidden="0" w:uiPriority="68" w:unhideWhenUsed="0"/>
+    <w:lsdException w:name="Medium Grid 3 Accent 4" w:semiHidden="0" w:uiPriority="69" w:unhideWhenUsed="0"/>
+    <w:lsdException w:name="Dark List Accent 4" w:semiHidden="0" w:uiPriority="70" w:unhideWhenUsed="0"/>
+    <w:lsdException w:name="Colorful Shading Accent 4" w:semiHidden="0" w:uiPriority="71" w:unhideWhenUsed="0"/>
+    <w:lsdException w:name="Colorful List Accent 4" w:semiHidden="0" w:uiPriority="72" w:unhideWhenUsed="0"/>
+    <w:lsdException w:name="Colorful Grid Accent 4" w:semiHidden="0" w:uiPriority="73" w:unhideWhenUsed="0"/>
+    <w:lsdException w:name="Light Shading Accent 5" w:semiHidden="0" w:uiPriority="60" w:unhideWhenUsed="0"/>
+    <w:lsdException w:name="Light List Accent 5" w:semiHidden="0" w:uiPriority="61" w:unhideWhenUsed="0"/>
+    <w:lsdException w:name="Light Grid Accent 5" w:semiHidden="0" w:uiPriority="62" w:unhideWhenUsed="0"/>
+    <w:lsdException w:name="Medium Shading 1 Accent 5" w:semiHidden="0" w:uiPriority="63" w:unhideWhenUsed="0"/>
+    <w:lsdException w:name="Medium Shading 2 Accent 5" w:semiHidden="0" w:uiPriority="64" w:unhideWhenUsed="0"/>
+    <w:lsdException w:name="Medium List 1 Accent 5" w:semiHidden="0" w:uiPriority="65" w:unhideWhenUsed="0"/>
+    <w:lsdException w:name="Medium List 2 Accent 5" w:semiHidden="0" w:uiPriority="66" w:unhideWhenUsed="0"/>
+    <w:lsdException w:name="Medium Grid 1 Accent 5" w:semiHidden="0" w:uiPriority="67" w:unhideWhenUsed="0"/>
+    <w:lsdException w:name="Medium Grid 2 Accent 5" w:semiHidden="0" w:uiPriority="68" w:unhideWhenUsed="0"/>
+    <w:lsdException w:name="Medium Grid 3 Accent 5" w:semiHidden="0" w:uiPriority="69" w:unhideWhenUsed="0"/>
+    <w:lsdException w:name="Dark List Accent 5" w:semiHidden="0" w:uiPriority="70" w:unhideWhenUsed="0"/>
+    <w:lsdException w:name="Colorful Shading Accent 5" w:semiHidden="0" w:uiPriority="71" w:unhideWhenUsed="0"/>
+    <w:lsdException w:name="Colorful List Accent 5" w:semiHidden="0" w:uiPriority="72" w:unhideWhenUsed="0"/>
+    <w:lsdException w:name="Colorful Grid Accent 5" w:semiHidden="0" w:uiPriority="73" w:unhideWhenUsed="0"/>
+    <w:lsdException w:name="Light Shading Accent 6" w:semiHidden="0" w:uiPriority="60" w:unhideWhenUsed="0"/>
+    <w:lsdException w:name="Light List Accent 6" w:semiHidden="0" w:uiPriority="61" w:unhideWhenUsed="0"/>
+    <w:lsdException w:name="Light Grid Accent 6" w:semiHidden="0" w:uiPriority="62" w:unhideWhenUsed="0"/>
+    <w:lsdException w:name="Medium Shading 1 Accent 6" w:semiHidden="0" w:uiPriority="63" w:unhideWhenUsed="0"/>
+    <w:lsdException w:name="Medium Shading 2 Accent 6" w:semiHidden="0" w:uiPriority="64" w:unhideWhenUsed="0"/>
+    <w:lsdException w:name="Medium List 1 Accent 6" w:semiHidden="0" w:uiPriority="65" w:unhideWhenUsed="0"/>
+    <w:lsdException w:name="Medium List 2 Accent 6" w:semiHidden="0" w:uiPriority="66" w:unhideWhenUsed="0"/>
+    <w:lsdException w:name="Medium Grid 1 Accent 6" w:semiHidden="0" w:uiPriority="67" w:unhideWhenUsed="0"/>
+    <w:lsdException w:name="Medium Grid 2 Accent 6" w:semiHidden="0" w:uiPriority="68" w:unhideWhenUsed="0"/>
+    <w:lsdException w:name="Medium Grid 3 Accent 6" w:semiHidden="0" w:uiPriority="69" w:unhideWhenUsed="0"/>
+    <w:lsdException w:name="Dark List Accent 6" w:semiHidden="0" w:uiPriority="70" w:unhideWhenUsed="0"/>
+    <w:lsdException w:name="Colorful Shading Accent 6" w:semiHidden="0" w:uiPriority="71" w:unhideWhenUsed="0"/>
+    <w:lsdException w:name="Colorful List Accent 6" w:semiHidden="0" w:uiPriority="72" w:unhideWhenUsed="0"/>
+    <w:lsdException w:name="Colorful Grid Accent 6" w:semiHidden="0" w:uiPriority="73" w:unhideWhenUsed="0"/>
+    <w:lsdException w:name="Subtle Emphasis" w:semiHidden="0" w:uiPriority="19" w:unhideWhenUsed="0" w:qFormat="1"/>
+    <w:lsdException w:name="Intense Emphasis" w:semiHidden="0" w:uiPriority="21" w:unhideWhenUsed="0" w:qFormat="1"/>
+    <w:lsdException w:name="Subtle Reference" w:semiHidden="0" w:uiPriority="31" w:unhideWhenUsed="0" w:qFormat="1"/>
+    <w:lsdException w:name="Intense Reference" w:semiHidden="0" w:uiPriority="32" w:unhideWhenUsed="0" w:qFormat="1"/>
+    <w:lsdException w:name="Book Title" w:semiHidden="0" w:uiPriority="33" w:unhideWhenUsed="0" w:qFormat="1"/>
+    <w:lsdException w:name="Bibliography" w:uiPriority="37"/>
+    <w:lsdException w:name="TOC Heading" w:uiPriority="39" w:qFormat="1"/>
   </w:latentStyles>
   <w:style w:type="paragraph" w:default="1" w:styleId="Normal">
     <w:name w:val="Normal"/>
     <w:qFormat/>
+    <w:rsid w:val="0048029B"/>
   </w:style>
   <w:style w:type="paragraph" w:styleId="Ttulo5">
     <w:name w:val="heading 5"/>
@@ -4433,6 +4484,7 @@
   <w:style w:type="character" w:default="1" w:styleId="Fuentedeprrafopredeter">
     <w:name w:val="Default Paragraph Font"/>
     <w:uiPriority w:val="1"/>
+    <w:semiHidden/>
     <w:unhideWhenUsed/>
   </w:style>
   <w:style w:type="table" w:default="1" w:styleId="Tablanormal">
@@ -4440,6 +4492,7 @@
     <w:uiPriority w:val="99"/>
     <w:semiHidden/>
     <w:unhideWhenUsed/>
+    <w:qFormat/>
     <w:tblPr>
       <w:tblInd w:w="0" w:type="dxa"/>
       <w:tblCellMar>
@@ -4520,7 +4573,7 @@
       <w:u w:val="single"/>
     </w:rPr>
   </w:style>
-  <w:style w:type="character" w:styleId="Mencinsinresolver">
+  <w:style w:type="character" w:customStyle="1" w:styleId="UnresolvedMention">
     <w:name w:val="Unresolved Mention"/>
     <w:basedOn w:val="Fuentedeprrafopredeter"/>
     <w:uiPriority w:val="99"/>
@@ -4656,7 +4709,7 @@
     </a:clrScheme>
     <a:fontScheme name="Office">
       <a:majorFont>
-        <a:latin typeface="Calibri Light" panose="020F0302020204030204"/>
+        <a:latin typeface="Calibri Light"/>
         <a:ea typeface=""/>
         <a:cs typeface=""/>
         <a:font script="Jpan" typeface="游ゴシック Light"/>
@@ -4708,7 +4761,7 @@
         <a:font script="Tfng" typeface="Ebrima"/>
       </a:majorFont>
       <a:minorFont>
-        <a:latin typeface="Calibri" panose="020F0502020204030204"/>
+        <a:latin typeface="Calibri"/>
         <a:ea typeface=""/>
         <a:cs typeface=""/>
         <a:font script="Jpan" typeface="游明朝"/>
@@ -4902,7 +4955,7 @@
   <a:extraClrSchemeLst/>
   <a:extLst>
     <a:ext uri="{05A4C25C-085E-4340-85A3-A5531E510DB2}">
-      <thm15:themeFamily xmlns:thm15="http://schemas.microsoft.com/office/thememl/2012/main" name="Office Theme" id="{62F939B6-93AF-4DB8-9C6B-D6C7DFDC589F}" vid="{4A3C46E8-61CC-4603-A589-7422A47A8E4A}"/>
+      <thm15:themeFamily xmlns:thm15="http://schemas.microsoft.com/office/thememl/2012/main" xmlns="" name="Office Theme" id="{62F939B6-93AF-4DB8-9C6B-D6C7DFDC589F}" vid="{4A3C46E8-61CC-4603-A589-7422A47A8E4A}"/>
     </a:ext>
   </a:extLst>
 </a:theme>
@@ -4913,7 +4966,7 @@
 </file>
 
 <file path=customXml/itemProps1.xml><?xml version="1.0" encoding="utf-8"?>
-<ds:datastoreItem xmlns:ds="http://schemas.openxmlformats.org/officeDocument/2006/customXml" ds:itemID="{B382E467-6DA5-4C56-BD8A-3FBBF1DC80D3}">
+<ds:datastoreItem xmlns:ds="http://schemas.openxmlformats.org/officeDocument/2006/customXml" ds:itemID="{DF71EFFD-8CD0-43D6-9D02-D6DA545E0840}">
   <ds:schemaRefs>
     <ds:schemaRef ds:uri="http://schemas.openxmlformats.org/officeDocument/2006/bibliography"/>
   </ds:schemaRefs>

</xml_diff>